<commit_message>
[Desktop] started collecting quotes for pegasus essay
</commit_message>
<xml_diff>
--- a/CS205/Pegasus Essay.docx
+++ b/CS205/Pegasus Essay.docx
@@ -65,6 +65,9 @@
       <w:pPr>
         <w:pStyle w:val="Abstract"/>
       </w:pPr>
+      <w:r>
+        <w:t>“Is it ethical for a government or public agency to spy on a population without their consent in the interest of national security?”</w:t>
+      </w:r>
     </w:p>
     <w:p>
       <w:pPr>
@@ -232,8 +235,1755 @@
     <w:p>
       <w:pPr>
         <w:pStyle w:val="ACMRef"/>
+        <w:numPr>
+          <w:ilvl w:val="1"/>
+          <w:numId w:val="16"/>
+        </w:numPr>
+      </w:pPr>
+      <w:r>
+        <w:t>NSO group</w:t>
+      </w:r>
+      <w:r>
+        <w:t>:</w:t>
+      </w:r>
+    </w:p>
+    <w:p>
+      <w:pPr>
+        <w:pStyle w:val="ACMRef"/>
+        <w:numPr>
+          <w:ilvl w:val="2"/>
+          <w:numId w:val="16"/>
+        </w:numPr>
+      </w:pPr>
+      <w:r>
+        <w:t>What they do:</w:t>
+      </w:r>
+    </w:p>
+    <w:p>
+      <w:pPr>
+        <w:pStyle w:val="ACMRef"/>
+        <w:numPr>
+          <w:ilvl w:val="2"/>
+          <w:numId w:val="16"/>
+        </w:numPr>
+      </w:pPr>
+      <w:r>
+        <w:t>When did they start operating, are they still operational:</w:t>
+      </w:r>
+    </w:p>
+    <w:p>
+      <w:pPr>
+        <w:pStyle w:val="ACMRef"/>
+        <w:numPr>
+          <w:ilvl w:val="2"/>
+          <w:numId w:val="16"/>
+        </w:numPr>
+      </w:pPr>
+      <w:r>
+        <w:t>Why do they do it:</w:t>
+      </w:r>
+    </w:p>
+    <w:p>
+      <w:pPr>
+        <w:pStyle w:val="ACMRef"/>
+        <w:numPr>
+          <w:ilvl w:val="1"/>
+          <w:numId w:val="16"/>
+        </w:numPr>
+      </w:pPr>
+      <w:r>
+        <w:t>World governments (aka, consumers of the NSO group’s product)</w:t>
+      </w:r>
+      <w:r>
+        <w:t>:</w:t>
+      </w:r>
+    </w:p>
+    <w:p>
+      <w:pPr>
+        <w:pStyle w:val="ACMRef"/>
+        <w:numPr>
+          <w:ilvl w:val="2"/>
+          <w:numId w:val="16"/>
+        </w:numPr>
+      </w:pPr>
+      <w:r>
+        <w:t>Why do they use Pegasus:</w:t>
+      </w:r>
+    </w:p>
+    <w:p>
+      <w:pPr>
+        <w:pStyle w:val="ACMRef"/>
+        <w:numPr>
+          <w:ilvl w:val="2"/>
+          <w:numId w:val="16"/>
+        </w:numPr>
+      </w:pPr>
+      <w:r>
+        <w:t xml:space="preserve">Which governments use Pegasus: </w:t>
+      </w:r>
+      <w:r>
+        <w:rPr>
+          <w:b/>
+          <w:bCs w:val="0"/>
+        </w:rPr>
+        <w:t>QUOTE</w:t>
+      </w:r>
+      <w:r>
+        <w:t>: “</w:t>
+      </w:r>
+      <w:r>
+        <w:t>Officially NSO group states that it sells only to government agencies, only to preapproved countries, and only for counterterrorism and law enforcement use.</w:t>
+      </w:r>
+      <w:r>
+        <w:t>” (1)</w:t>
+      </w:r>
+    </w:p>
+    <w:p>
+      <w:pPr>
+        <w:pStyle w:val="ACMRef"/>
+        <w:numPr>
+          <w:ilvl w:val="2"/>
+          <w:numId w:val="16"/>
+        </w:numPr>
+      </w:pPr>
+      <w:r>
+        <w:lastRenderedPageBreak/>
+        <w:t>When did governments first start using Pegasus:</w:t>
+      </w:r>
+    </w:p>
+    <w:p>
+      <w:pPr>
+        <w:pStyle w:val="ACMRef"/>
+        <w:numPr>
+          <w:ilvl w:val="2"/>
+          <w:numId w:val="16"/>
+        </w:numPr>
+      </w:pPr>
+      <w:r>
+        <w:t>Which governments are still using Pegasus:</w:t>
+      </w:r>
+    </w:p>
+    <w:p>
+      <w:pPr>
+        <w:pStyle w:val="ACMRef"/>
+        <w:numPr>
+          <w:ilvl w:val="1"/>
+          <w:numId w:val="16"/>
+        </w:numPr>
+      </w:pPr>
+      <w:r>
+        <w:t>The members of societies whose governments have purchased and are using Pegasus.</w:t>
+      </w:r>
+    </w:p>
+    <w:p>
+      <w:pPr>
+        <w:pStyle w:val="ACMRef"/>
+        <w:numPr>
+          <w:ilvl w:val="2"/>
+          <w:numId w:val="16"/>
+        </w:numPr>
+      </w:pPr>
+      <w:r>
+        <w:t>How have they been affected by Pegasus:</w:t>
+      </w:r>
+    </w:p>
+    <w:p>
+      <w:pPr>
+        <w:pStyle w:val="ACMRef"/>
+        <w:numPr>
+          <w:ilvl w:val="2"/>
+          <w:numId w:val="16"/>
+        </w:numPr>
+      </w:pPr>
+      <w:r>
+        <w:t>H</w:t>
+      </w:r>
+      <w:r>
+        <w:t>ow are they currently being affected by Pegasus:</w:t>
+      </w:r>
+    </w:p>
+    <w:p>
+      <w:pPr>
+        <w:pStyle w:val="ACMRef"/>
+        <w:numPr>
+          <w:ilvl w:val="2"/>
+          <w:numId w:val="16"/>
+        </w:numPr>
+      </w:pPr>
+      <w:r>
+        <w:t>What is the general opinion of Pegasus:</w:t>
+      </w:r>
+    </w:p>
+    <w:p>
+      <w:pPr>
+        <w:pStyle w:val="ACMRef"/>
+        <w:numPr>
+          <w:ilvl w:val="1"/>
+          <w:numId w:val="16"/>
+        </w:numPr>
+      </w:pPr>
+      <w:r>
+        <w:t>Journalists who have taken an interest in the software and its role in the world.</w:t>
+      </w:r>
+    </w:p>
+    <w:p>
+      <w:pPr>
+        <w:pStyle w:val="ACMRef"/>
+        <w:numPr>
+          <w:ilvl w:val="2"/>
+          <w:numId w:val="16"/>
+        </w:numPr>
+      </w:pPr>
+      <w:r>
+        <w:t>Which organizations have been interested in Pegasus</w:t>
+      </w:r>
+      <w:r>
+        <w:t>:</w:t>
+      </w:r>
+    </w:p>
+    <w:p>
+      <w:pPr>
+        <w:pStyle w:val="ACMRef"/>
+        <w:numPr>
+          <w:ilvl w:val="2"/>
+          <w:numId w:val="16"/>
+        </w:numPr>
+      </w:pPr>
+      <w:r>
+        <w:t>Why are they interested in Pegasus:</w:t>
+      </w:r>
+    </w:p>
+    <w:p>
+      <w:pPr>
+        <w:pStyle w:val="ACMRef"/>
       </w:pPr>
       <w:hyperlink r:id="rId7" w:history="1">
+        <w:r>
+          <w:rPr>
+            <w:rStyle w:val="Hyperlink"/>
+          </w:rPr>
+          <w:t>https://rm.coe.int/pegasus-spyware-report-en/1680a6f5d8 (1)</w:t>
+        </w:r>
+      </w:hyperlink>
+    </w:p>
+    <w:p>
+      <w:pPr>
+        <w:pStyle w:val="ACMRef"/>
+      </w:pPr>
+      <w:hyperlink r:id="rId8" w:history="1">
+        <w:r>
+          <w:rPr>
+            <w:rStyle w:val="Hyperlink"/>
+          </w:rPr>
+          <w:t>https://securitylab.amnesty.org</w:t>
+        </w:r>
+        <w:r>
+          <w:rPr>
+            <w:rStyle w:val="Hyperlink"/>
+          </w:rPr>
+          <w:t>/</w:t>
+        </w:r>
+        <w:r>
+          <w:rPr>
+            <w:rStyle w:val="Hyperlink"/>
+          </w:rPr>
+          <w:t>case-study-the-pega</w:t>
+        </w:r>
+        <w:r>
+          <w:rPr>
+            <w:rStyle w:val="Hyperlink"/>
+          </w:rPr>
+          <w:t>s</w:t>
+        </w:r>
+        <w:r>
+          <w:rPr>
+            <w:rStyle w:val="Hyperlink"/>
+          </w:rPr>
+          <w:t>us-project/</w:t>
+        </w:r>
+      </w:hyperlink>
+    </w:p>
+    <w:p>
+      <w:pPr>
+        <w:pStyle w:val="ACMRef"/>
+      </w:pPr>
+    </w:p>
+    <w:p>
+      <w:pPr>
+        <w:pStyle w:val="ACMRef"/>
+      </w:pPr>
+    </w:p>
+    <w:p>
+      <w:pPr>
+        <w:pStyle w:val="ACMRef"/>
+      </w:pPr>
+    </w:p>
+    <w:p>
+      <w:pPr>
+        <w:pStyle w:val="Head1"/>
+        <w:tabs>
+          <w:tab w:val="clear" w:pos="360"/>
+        </w:tabs>
+        <w:ind w:left="432" w:hanging="432"/>
+      </w:pPr>
+      <w:r>
+        <w:t>current event analysis:</w:t>
+      </w:r>
+    </w:p>
+    <w:p>
+      <w:pPr>
+        <w:pStyle w:val="ACMRef"/>
+        <w:ind w:firstLine="432"/>
+      </w:pPr>
+      <w:r>
+        <w:t>Describe the events that led to the start of the investigation against NSO Group.</w:t>
+      </w:r>
+    </w:p>
+    <w:p>
+      <w:pPr>
+        <w:pStyle w:val="ACMRef"/>
+        <w:ind w:firstLine="432"/>
+      </w:pPr>
+      <w:r>
+        <w:rPr>
+          <w:b/>
+          <w:bCs w:val="0"/>
+        </w:rPr>
+        <w:t>QUOTE</w:t>
+      </w:r>
+      <w:r>
+        <w:t>: “</w:t>
+      </w:r>
+      <w:r>
+        <w:t>The recent </w:t>
+      </w:r>
+      <w:hyperlink r:id="rId9" w:history="1">
+        <w:r>
+          <w:rPr>
+            <w:rStyle w:val="Hyperlink"/>
+          </w:rPr>
+          <w:t>investigation</w:t>
+        </w:r>
+      </w:hyperlink>
+      <w:r>
+        <w:t> into the NSO Group exposed a widespread global targeting of journalists and human rights activists and revealed evidence that their smart phones were hacked using The Pegasus spyware sold by the Israeli firm. The collaborative investigation was conducted by the Pegasus Project—named after NSO’s hacking software—which is a consortium of 17 media organizations in ten countries. The project is coordinated by Paris-based journalism nonprofit Forbidden Stories, with technical support and </w:t>
+      </w:r>
+      <w:hyperlink r:id="rId10" w:history="1">
+        <w:r>
+          <w:rPr>
+            <w:rStyle w:val="Hyperlink"/>
+          </w:rPr>
+          <w:t>forensic analysis</w:t>
+        </w:r>
+      </w:hyperlink>
+      <w:r>
+        <w:t> by Amnesty International’s Security Lab and independent </w:t>
+      </w:r>
+      <w:hyperlink r:id="rId11" w:history="1">
+        <w:r>
+          <w:rPr>
+            <w:rStyle w:val="Hyperlink"/>
+          </w:rPr>
+          <w:t>corroboration</w:t>
+        </w:r>
+      </w:hyperlink>
+      <w:r>
+        <w:t> by University of Toronto’s research project Citizen Lab.</w:t>
+      </w:r>
+      <w:r>
+        <w:t>” (2)</w:t>
+      </w:r>
+    </w:p>
+    <w:p>
+      <w:pPr>
+        <w:pStyle w:val="ACMRef"/>
+        <w:numPr>
+          <w:ilvl w:val="0"/>
+          <w:numId w:val="16"/>
+        </w:numPr>
+      </w:pPr>
+      <w:r>
+        <w:t>event 1:</w:t>
+      </w:r>
+      <w:r>
+        <w:t xml:space="preserve"> </w:t>
+      </w:r>
+      <w:r>
+        <w:rPr>
+          <w:b/>
+          <w:bCs w:val="0"/>
+        </w:rPr>
+        <w:t>QUOTE</w:t>
+      </w:r>
+      <w:r>
+        <w:t>: “</w:t>
+      </w:r>
+      <w:r>
+        <w:t>Amnesty International obtained a leaked list of 50,000 phone numbers that may have been targeted by Pegasus spyware since 2014.</w:t>
+      </w:r>
+      <w:r>
+        <w:t>” (2)</w:t>
+      </w:r>
+    </w:p>
+    <w:p>
+      <w:pPr>
+        <w:pStyle w:val="ACMRef"/>
+        <w:numPr>
+          <w:ilvl w:val="0"/>
+          <w:numId w:val="16"/>
+        </w:numPr>
+      </w:pPr>
+      <w:r>
+        <w:rPr>
+          <w:b/>
+          <w:bCs w:val="0"/>
+        </w:rPr>
+        <w:t>QUOTE</w:t>
+      </w:r>
+      <w:r>
+        <w:t>: “</w:t>
+      </w:r>
+      <w:r>
+        <w:t xml:space="preserve">Forbidden Stories, a Paris-based nonprofit media </w:t>
+      </w:r>
+      <w:proofErr w:type="spellStart"/>
+      <w:r>
+        <w:t>organisation</w:t>
+      </w:r>
+      <w:proofErr w:type="spellEnd"/>
+      <w:r>
+        <w:t>, and Amnesty International initially had access to the leaked list and shared access with media partners as part of the Pegasus project, a reporting consortium.</w:t>
+      </w:r>
+      <w:r>
+        <w:t>” (4)</w:t>
+      </w:r>
+    </w:p>
+    <w:p>
+      <w:pPr>
+        <w:pStyle w:val="ACMRef"/>
+      </w:pPr>
+      <w:hyperlink r:id="rId12" w:history="1">
+        <w:r>
+          <w:rPr>
+            <w:rStyle w:val="Hyperlink"/>
+          </w:rPr>
+          <w:t>https://www.theguardian.com/world/2021/jul/18/revealed-leak-uncovers-global-abuse-of-cyber-surveillance-weapon-nso-group-pegasus (4)</w:t>
+        </w:r>
+      </w:hyperlink>
+    </w:p>
+    <w:p>
+      <w:pPr>
+        <w:pStyle w:val="ACMRef"/>
+      </w:pPr>
+      <w:hyperlink r:id="rId13" w:history="1">
+        <w:r>
+          <w:rPr>
+            <w:rStyle w:val="Hyperlink"/>
+          </w:rPr>
+          <w:t>https://www.britannica.com/topic/P</w:t>
+        </w:r>
+        <w:r>
+          <w:rPr>
+            <w:rStyle w:val="Hyperlink"/>
+          </w:rPr>
+          <w:t>e</w:t>
+        </w:r>
+        <w:r>
+          <w:rPr>
+            <w:rStyle w:val="Hyperlink"/>
+          </w:rPr>
+          <w:t>gasus-spyware</w:t>
+        </w:r>
+      </w:hyperlink>
+    </w:p>
+    <w:p>
+      <w:pPr>
+        <w:pStyle w:val="ACMRef"/>
+      </w:pPr>
+      <w:hyperlink r:id="rId14" w:history="1">
+        <w:r>
+          <w:rPr>
+            <w:rStyle w:val="Hyperlink"/>
+          </w:rPr>
+          <w:t>https://www.pbs.org/wgbh/fr</w:t>
+        </w:r>
+        <w:r>
+          <w:rPr>
+            <w:rStyle w:val="Hyperlink"/>
+          </w:rPr>
+          <w:t>o</w:t>
+        </w:r>
+        <w:r>
+          <w:rPr>
+            <w:rStyle w:val="Hyperlink"/>
+          </w:rPr>
+          <w:t>n</w:t>
+        </w:r>
+        <w:r>
+          <w:rPr>
+            <w:rStyle w:val="Hyperlink"/>
+          </w:rPr>
+          <w:t>tline/d</w:t>
+        </w:r>
+        <w:r>
+          <w:rPr>
+            <w:rStyle w:val="Hyperlink"/>
+          </w:rPr>
+          <w:t>o</w:t>
+        </w:r>
+        <w:r>
+          <w:rPr>
+            <w:rStyle w:val="Hyperlink"/>
+          </w:rPr>
+          <w:t>cumentary/global-spyware-scandal-exposing-pegasus/</w:t>
+        </w:r>
+      </w:hyperlink>
+    </w:p>
+    <w:p>
+      <w:pPr>
+        <w:pStyle w:val="ACMRef"/>
+      </w:pPr>
+      <w:hyperlink r:id="rId15" w:history="1">
+        <w:r>
+          <w:rPr>
+            <w:rStyle w:val="Hyperlink"/>
+          </w:rPr>
+          <w:t>https://arabcenterdc.org/resource/the-full-story-behind-the-nso-hack-the-israeli-military-allied-surveillance-industry-and-transnational-repression/ (2)</w:t>
+        </w:r>
+      </w:hyperlink>
+    </w:p>
+    <w:p>
+      <w:pPr>
+        <w:pStyle w:val="ACMRef"/>
+      </w:pPr>
+    </w:p>
+    <w:p>
+      <w:pPr>
+        <w:pStyle w:val="ACMRef"/>
+      </w:pPr>
+    </w:p>
+    <w:p>
+      <w:pPr>
+        <w:pStyle w:val="Head1"/>
+        <w:tabs>
+          <w:tab w:val="clear" w:pos="360"/>
+        </w:tabs>
+        <w:ind w:left="432" w:hanging="432"/>
+      </w:pPr>
+      <w:r>
+        <w:t>response to the event:</w:t>
+      </w:r>
+    </w:p>
+    <w:p>
+      <w:pPr>
+        <w:pStyle w:val="ACMRef"/>
+        <w:ind w:firstLine="432"/>
+      </w:pPr>
+      <w:r>
+        <w:t>Describe the response / fallout to the investigation.</w:t>
+      </w:r>
+    </w:p>
+    <w:p>
+      <w:pPr>
+        <w:pStyle w:val="ACMRef"/>
+        <w:numPr>
+          <w:ilvl w:val="0"/>
+          <w:numId w:val="16"/>
+        </w:numPr>
+      </w:pPr>
+      <w:r>
+        <w:rPr>
+          <w:b/>
+          <w:bCs w:val="0"/>
+        </w:rPr>
+        <w:t>QUOTE</w:t>
+      </w:r>
+      <w:r>
+        <w:t>: “</w:t>
+      </w:r>
+      <w:r>
+        <w:t>In December 2018, Omar Abdulaziz, the friend of Jamal Khashoggi, took NSO to court in Israel. The following year, Amnesty International and even Facebook joined the growing list of plaintiffs after more than 1,500 people’s phones were revealed to have been targeted through a security flaw in the encrypted messaging service WhatsApp.</w:t>
+      </w:r>
+      <w:r>
+        <w:t>” (3)</w:t>
+      </w:r>
+    </w:p>
+    <w:p>
+      <w:pPr>
+        <w:pStyle w:val="ACMRef"/>
+        <w:numPr>
+          <w:ilvl w:val="0"/>
+          <w:numId w:val="16"/>
+        </w:numPr>
+      </w:pPr>
+      <w:r>
+        <w:rPr>
+          <w:b/>
+          <w:bCs w:val="0"/>
+        </w:rPr>
+        <w:t>QUOTE</w:t>
+      </w:r>
+      <w:r>
+        <w:t>: “</w:t>
+      </w:r>
+      <w:r>
+        <w:t>From this list, an analysis of 67 smartphones provided evidence that 37 belonging to journalists, human rights activists, business executives, and two women close to Saudi activists and </w:t>
+      </w:r>
+      <w:r>
+        <w:rPr>
+          <w:i/>
+          <w:iCs/>
+        </w:rPr>
+        <w:t>Washington Post </w:t>
+      </w:r>
+      <w:r>
+        <w:t xml:space="preserve">columnist Jamal Khashoggi were </w:t>
+      </w:r>
+      <w:r>
+        <w:lastRenderedPageBreak/>
+        <w:t>targeted or successfully infected by the Pegasus spyware. The tests for the remaining 30 were inconclusive either because phones were replaced or because Android devises do not log the needed information for the investigation.</w:t>
+      </w:r>
+      <w:r>
+        <w:t>” (2)</w:t>
+      </w:r>
+    </w:p>
+    <w:p>
+      <w:pPr>
+        <w:pStyle w:val="ACMRef"/>
+        <w:numPr>
+          <w:ilvl w:val="0"/>
+          <w:numId w:val="16"/>
+        </w:numPr>
+      </w:pPr>
+      <w:r>
+        <w:rPr>
+          <w:b/>
+          <w:bCs w:val="0"/>
+        </w:rPr>
+        <w:t>QUOTE</w:t>
+      </w:r>
+      <w:r>
+        <w:t>: “</w:t>
+      </w:r>
+      <w:r>
+        <w:t>The NSO hacking revelation, while only one piece of the puzzle, has perhaps been the most prominent due to the scale and scope of the violation as well as the </w:t>
+      </w:r>
+      <w:hyperlink r:id="rId16" w:history="1">
+        <w:r>
+          <w:rPr>
+            <w:rStyle w:val="Hyperlink"/>
+          </w:rPr>
+          <w:t>level of individuals</w:t>
+        </w:r>
+      </w:hyperlink>
+      <w:r>
+        <w:t> targeted by the Pegasus software. These included French President Emmanuel Macron, the presidents of Iraq and South Africa, Qatar’s royal family members, Morocco’s King Mohammed VI, the current prime ministers of Pakistan, Egypt, and Morocco, and seven former prime ministers. Khashoggi’s killing has gained international prominence for its brutal and lawless nature, but it also has shed light on the role of tech firms in transnational repression, as many of his family members and friends were targeted by Pegasus or hacked before and after his assassination.</w:t>
+      </w:r>
+      <w:r>
+        <w:t>”</w:t>
+      </w:r>
+      <w:r>
+        <w:t xml:space="preserve"> (2)</w:t>
+      </w:r>
+    </w:p>
+    <w:p>
+      <w:pPr>
+        <w:pStyle w:val="ACMRef"/>
+      </w:pPr>
+      <w:hyperlink r:id="rId17" w:history="1">
+        <w:r>
+          <w:rPr>
+            <w:rStyle w:val="Hyperlink"/>
+          </w:rPr>
+          <w:t>https://forbiddenstories.org/the-rise-and-fall-of-nso-group/ (3)</w:t>
+        </w:r>
+      </w:hyperlink>
+    </w:p>
+    <w:p>
+      <w:pPr>
+        <w:pStyle w:val="ACMRef"/>
+      </w:pPr>
+      <w:hyperlink r:id="rId18" w:history="1">
+        <w:r>
+          <w:rPr>
+            <w:rStyle w:val="Hyperlink"/>
+          </w:rPr>
+          <w:t>https://gjia.georgetown.edu/2024/09/04/cyber-mercenaries-limiting-government-use-of-commercial-spyware/</w:t>
+        </w:r>
+      </w:hyperlink>
+    </w:p>
+    <w:p>
+      <w:pPr>
+        <w:pStyle w:val="ACMRef"/>
+      </w:pPr>
+      <w:hyperlink r:id="rId19" w:history="1">
+        <w:r>
+          <w:rPr>
+            <w:rStyle w:val="Hyperlink"/>
+          </w:rPr>
+          <w:t>https://www.theguardian.com/world/2023/may/09/eu-parliament-report-calls-for-tighter-regulation-of-spyware</w:t>
+        </w:r>
+      </w:hyperlink>
+    </w:p>
+    <w:p>
+      <w:pPr>
+        <w:pStyle w:val="ACMRef"/>
+      </w:pPr>
+    </w:p>
+    <w:p>
+      <w:pPr>
+        <w:pStyle w:val="ACMRef"/>
+        <w:ind w:firstLine="432"/>
+      </w:pPr>
+    </w:p>
+    <w:p>
+      <w:pPr>
+        <w:pStyle w:val="ACMRef"/>
+        <w:ind w:firstLine="432"/>
+      </w:pPr>
+    </w:p>
+    <w:p>
+      <w:pPr>
+        <w:pStyle w:val="ACMRef"/>
+        <w:ind w:firstLine="432"/>
+      </w:pPr>
+    </w:p>
+    <w:p>
+      <w:pPr>
+        <w:pStyle w:val="ACMRef"/>
+        <w:ind w:firstLine="432"/>
+      </w:pPr>
+    </w:p>
+    <w:p>
+      <w:pPr>
+        <w:pStyle w:val="ACMRef"/>
+        <w:ind w:firstLine="432"/>
+      </w:pPr>
+    </w:p>
+    <w:p>
+      <w:pPr>
+        <w:pStyle w:val="ACMRef"/>
+        <w:ind w:firstLine="432"/>
+      </w:pPr>
+    </w:p>
+    <w:p>
+      <w:pPr>
+        <w:pStyle w:val="ACMRef"/>
+        <w:ind w:firstLine="432"/>
+      </w:pPr>
+    </w:p>
+    <w:p>
+      <w:pPr>
+        <w:pStyle w:val="ACMRef"/>
+        <w:ind w:firstLine="432"/>
+      </w:pPr>
+    </w:p>
+    <w:p>
+      <w:pPr>
+        <w:pStyle w:val="ACMRef"/>
+        <w:ind w:firstLine="432"/>
+      </w:pPr>
+    </w:p>
+    <w:p>
+      <w:pPr>
+        <w:pStyle w:val="ACMRef"/>
+        <w:ind w:firstLine="432"/>
+      </w:pPr>
+    </w:p>
+    <w:p>
+      <w:pPr>
+        <w:pStyle w:val="ACMRef"/>
+        <w:ind w:firstLine="432"/>
+      </w:pPr>
+    </w:p>
+    <w:p>
+      <w:pPr>
+        <w:pStyle w:val="ACMRef"/>
+        <w:ind w:firstLine="432"/>
+      </w:pPr>
+    </w:p>
+    <w:p>
+      <w:pPr>
+        <w:pStyle w:val="ACMRef"/>
+        <w:ind w:firstLine="432"/>
+      </w:pPr>
+    </w:p>
+    <w:p>
+      <w:pPr>
+        <w:pStyle w:val="ACMRef"/>
+        <w:ind w:firstLine="432"/>
+      </w:pPr>
+    </w:p>
+    <w:p>
+      <w:pPr>
+        <w:pStyle w:val="ACMRef"/>
+        <w:ind w:firstLine="432"/>
+      </w:pPr>
+    </w:p>
+    <w:p>
+      <w:pPr>
+        <w:pStyle w:val="ACMRef"/>
+        <w:ind w:firstLine="432"/>
+      </w:pPr>
+    </w:p>
+    <w:p>
+      <w:pPr>
+        <w:pStyle w:val="ACMRef"/>
+        <w:ind w:firstLine="432"/>
+      </w:pPr>
+    </w:p>
+    <w:p>
+      <w:pPr>
+        <w:pStyle w:val="ACMRef"/>
+        <w:ind w:firstLine="432"/>
+      </w:pPr>
+    </w:p>
+    <w:p>
+      <w:pPr>
+        <w:pStyle w:val="ACMRef"/>
+        <w:ind w:firstLine="432"/>
+      </w:pPr>
+    </w:p>
+    <w:p>
+      <w:pPr>
+        <w:pStyle w:val="ACMRef"/>
+        <w:ind w:firstLine="432"/>
+      </w:pPr>
+    </w:p>
+    <w:p>
+      <w:pPr>
+        <w:pStyle w:val="ACMRef"/>
+        <w:ind w:firstLine="432"/>
+      </w:pPr>
+    </w:p>
+    <w:p>
+      <w:pPr>
+        <w:pStyle w:val="ACMRef"/>
+        <w:ind w:firstLine="432"/>
+      </w:pPr>
+    </w:p>
+    <w:p>
+      <w:pPr>
+        <w:pStyle w:val="ACMRef"/>
+        <w:ind w:firstLine="432"/>
+      </w:pPr>
+    </w:p>
+    <w:p>
+      <w:pPr>
+        <w:pStyle w:val="ACMRef"/>
+        <w:ind w:firstLine="432"/>
+      </w:pPr>
+    </w:p>
+    <w:p>
+      <w:pPr>
+        <w:pStyle w:val="ACMRef"/>
+        <w:ind w:firstLine="432"/>
+      </w:pPr>
+    </w:p>
+    <w:p>
+      <w:pPr>
+        <w:pStyle w:val="ACMRef"/>
+        <w:ind w:firstLine="432"/>
+      </w:pPr>
+    </w:p>
+    <w:p>
+      <w:pPr>
+        <w:pStyle w:val="ACMRef"/>
+        <w:ind w:firstLine="432"/>
+      </w:pPr>
+    </w:p>
+    <w:p>
+      <w:pPr>
+        <w:pStyle w:val="ACMRef"/>
+        <w:ind w:firstLine="432"/>
+      </w:pPr>
+    </w:p>
+    <w:p>
+      <w:pPr>
+        <w:pStyle w:val="ACMRef"/>
+        <w:ind w:firstLine="432"/>
+      </w:pPr>
+    </w:p>
+    <w:p>
+      <w:pPr>
+        <w:pStyle w:val="ACMRef"/>
+        <w:ind w:firstLine="432"/>
+      </w:pPr>
+    </w:p>
+    <w:p>
+      <w:pPr>
+        <w:pStyle w:val="ACMRef"/>
+        <w:ind w:firstLine="432"/>
+      </w:pPr>
+    </w:p>
+    <w:p>
+      <w:pPr>
+        <w:pStyle w:val="ACMRef"/>
+        <w:ind w:firstLine="432"/>
+      </w:pPr>
+    </w:p>
+    <w:p>
+      <w:pPr>
+        <w:pStyle w:val="ACMRef"/>
+        <w:ind w:firstLine="432"/>
+      </w:pPr>
+    </w:p>
+    <w:p>
+      <w:pPr>
+        <w:pStyle w:val="ACMRef"/>
+        <w:ind w:firstLine="432"/>
+      </w:pPr>
+    </w:p>
+    <w:p>
+      <w:pPr>
+        <w:pStyle w:val="ACMRef"/>
+        <w:ind w:firstLine="432"/>
+      </w:pPr>
+    </w:p>
+    <w:p>
+      <w:pPr>
+        <w:pStyle w:val="ACMRef"/>
+        <w:ind w:firstLine="432"/>
+      </w:pPr>
+    </w:p>
+    <w:p>
+      <w:pPr>
+        <w:pStyle w:val="ACMRef"/>
+        <w:ind w:firstLine="432"/>
+      </w:pPr>
+    </w:p>
+    <w:p>
+      <w:pPr>
+        <w:pStyle w:val="ACMRef"/>
+        <w:ind w:firstLine="432"/>
+      </w:pPr>
+    </w:p>
+    <w:p>
+      <w:pPr>
+        <w:pStyle w:val="ACMRef"/>
+        <w:ind w:firstLine="432"/>
+      </w:pPr>
+    </w:p>
+    <w:p>
+      <w:pPr>
+        <w:pStyle w:val="ACMRef"/>
+        <w:ind w:firstLine="432"/>
+      </w:pPr>
+    </w:p>
+    <w:p>
+      <w:pPr>
+        <w:pStyle w:val="ACMRef"/>
+        <w:ind w:firstLine="432"/>
+      </w:pPr>
+    </w:p>
+    <w:p>
+      <w:pPr>
+        <w:pStyle w:val="ACMRef"/>
+        <w:ind w:firstLine="432"/>
+      </w:pPr>
+    </w:p>
+    <w:p>
+      <w:pPr>
+        <w:pStyle w:val="Head1"/>
+        <w:tabs>
+          <w:tab w:val="clear" w:pos="360"/>
+        </w:tabs>
+        <w:ind w:left="432" w:hanging="432"/>
+      </w:pPr>
+      <w:r>
+        <w:t>technical details:</w:t>
+      </w:r>
+    </w:p>
+    <w:p>
+      <w:pPr>
+        <w:pStyle w:val="Para"/>
+        <w:rPr>
+          <w:lang w:eastAsia="en-US"/>
+        </w:rPr>
+      </w:pPr>
+      <w:r>
+        <w:rPr>
+          <w:lang w:eastAsia="en-US"/>
+        </w:rPr>
+        <w:t>This is the most important section for us, as computer scientists, to understand and elucidate.</w:t>
+      </w:r>
+    </w:p>
+    <w:p>
+      <w:pPr>
+        <w:pStyle w:val="Para"/>
+        <w:rPr>
+          <w:lang w:eastAsia="en-US"/>
+        </w:rPr>
+      </w:pPr>
+      <w:r>
+        <w:rPr>
+          <w:lang w:eastAsia="en-US"/>
+        </w:rPr>
+        <w:t xml:space="preserve">• How does Pegasus, or software </w:t>
+      </w:r>
+      <w:proofErr w:type="gramStart"/>
+      <w:r>
+        <w:rPr>
+          <w:lang w:eastAsia="en-US"/>
+        </w:rPr>
+        <w:t>similar to</w:t>
+      </w:r>
+      <w:proofErr w:type="gramEnd"/>
+      <w:r>
+        <w:rPr>
+          <w:lang w:eastAsia="en-US"/>
+        </w:rPr>
+        <w:t xml:space="preserve"> it, infect a phone without the user’s input?</w:t>
+      </w:r>
+    </w:p>
+    <w:p>
+      <w:pPr>
+        <w:pStyle w:val="ParaContinue"/>
+        <w:rPr>
+          <w:lang w:eastAsia="en-US"/>
+        </w:rPr>
+      </w:pPr>
+    </w:p>
+    <w:p>
+      <w:pPr>
+        <w:pStyle w:val="Para"/>
+        <w:rPr>
+          <w:lang w:eastAsia="en-US"/>
+        </w:rPr>
+      </w:pPr>
+      <w:r>
+        <w:rPr>
+          <w:lang w:eastAsia="en-US"/>
+        </w:rPr>
+        <w:t>• What are the technical underpinnings of the algorithms required to implement such an attack?</w:t>
+      </w:r>
+    </w:p>
+    <w:p>
+      <w:pPr>
+        <w:pStyle w:val="ParaContinue"/>
+        <w:rPr>
+          <w:lang w:eastAsia="en-US"/>
+        </w:rPr>
+      </w:pPr>
+    </w:p>
+    <w:p>
+      <w:pPr>
+        <w:pStyle w:val="Para"/>
+        <w:rPr>
+          <w:lang w:eastAsia="en-US"/>
+        </w:rPr>
+      </w:pPr>
+      <w:r>
+        <w:rPr>
+          <w:lang w:eastAsia="en-US"/>
+        </w:rPr>
+        <w:t>• How would we counter, or prevent, such an attack in our code?</w:t>
+      </w:r>
+    </w:p>
+    <w:p>
+      <w:pPr>
+        <w:pStyle w:val="ParaContinue"/>
+        <w:rPr>
+          <w:lang w:eastAsia="en-US"/>
+        </w:rPr>
+      </w:pPr>
+    </w:p>
+    <w:p>
+      <w:pPr>
+        <w:pStyle w:val="ACMRef"/>
+      </w:pPr>
+      <w:r>
+        <w:t>Provide a detailed description - use pseudo-code, block diagrams, and other necessary means to convey your research and analysis.</w:t>
+      </w:r>
+    </w:p>
+    <w:p>
+      <w:pPr>
+        <w:pStyle w:val="ACMRef"/>
+      </w:pPr>
+      <w:hyperlink r:id="rId20" w:history="1">
+        <w:r>
+          <w:rPr>
+            <w:rStyle w:val="Hyperlink"/>
+          </w:rPr>
+          <w:t>https://www.amnesty.org/en/latest/research/2021/07/forensic-methodology-report-how-to-catch-nso-groups-pegasus/</w:t>
+        </w:r>
+      </w:hyperlink>
+    </w:p>
+    <w:p>
+      <w:pPr>
+        <w:pStyle w:val="ACMRef"/>
+      </w:pPr>
+      <w:hyperlink r:id="rId21" w:history="1">
+        <w:r>
+          <w:rPr>
+            <w:rStyle w:val="Hyperlink"/>
+          </w:rPr>
+          <w:t>https://en.wikipedia.org/wiki/Pegasus_(spyware)</w:t>
+        </w:r>
+      </w:hyperlink>
+    </w:p>
+    <w:p>
+      <w:pPr>
+        <w:pStyle w:val="ACMRef"/>
+      </w:pPr>
+      <w:hyperlink r:id="rId22" w:history="1">
+        <w:r>
+          <w:rPr>
+            <w:rStyle w:val="Hyperlink"/>
+          </w:rPr>
+          <w:t>https://ijclinic.law.uci.edu/clipping-pegasuss-wings/basics-of-pegasus/</w:t>
+        </w:r>
+      </w:hyperlink>
+    </w:p>
+    <w:p>
+      <w:pPr>
+        <w:pStyle w:val="ACMRef"/>
+      </w:pPr>
+      <w:hyperlink r:id="rId23" w:history="1">
+        <w:r>
+          <w:rPr>
+            <w:rStyle w:val="Hyperlink"/>
+          </w:rPr>
+          <w:t>https://www.geeksforgeeks.org/blogs/what-is-pegasus-spyware-and-how-it-works/</w:t>
+        </w:r>
+      </w:hyperlink>
+    </w:p>
+    <w:p>
+      <w:pPr>
+        <w:pStyle w:val="ACMRef"/>
+      </w:pPr>
+      <w:hyperlink r:id="rId24" w:history="1">
+        <w:r>
+          <w:rPr>
+            <w:rStyle w:val="Hyperlink"/>
+          </w:rPr>
+          <w:t>https://www.theguardian.com/news/2021/jul/18/what-is-pegasus-spyware-and-how-does-it-hack-phones</w:t>
+        </w:r>
+      </w:hyperlink>
+    </w:p>
+    <w:p>
+      <w:pPr>
+        <w:pStyle w:val="ACMRef"/>
+      </w:pPr>
+      <w:hyperlink r:id="rId25" w:history="1">
+        <w:r>
+          <w:rPr>
+            <w:rStyle w:val="Hyperlink"/>
+          </w:rPr>
+          <w:t>https://www.occrp.org/en/project/the-pegasus-project/how-does-pegasus-work</w:t>
+        </w:r>
+      </w:hyperlink>
+    </w:p>
+    <w:p>
+      <w:pPr>
+        <w:pStyle w:val="ACMRef"/>
+      </w:pPr>
+    </w:p>
+    <w:p>
+      <w:pPr>
+        <w:pStyle w:val="ACMRef"/>
+        <w:ind w:firstLine="432"/>
+      </w:pPr>
+    </w:p>
+    <w:p>
+      <w:pPr>
+        <w:pStyle w:val="ACMRef"/>
+        <w:ind w:firstLine="432"/>
+      </w:pPr>
+    </w:p>
+    <w:p>
+      <w:pPr>
+        <w:pStyle w:val="ACMRef"/>
+        <w:ind w:firstLine="432"/>
+      </w:pPr>
+    </w:p>
+    <w:p>
+      <w:pPr>
+        <w:pStyle w:val="ACMRef"/>
+        <w:ind w:firstLine="432"/>
+      </w:pPr>
+    </w:p>
+    <w:p>
+      <w:pPr>
+        <w:pStyle w:val="ACMRef"/>
+        <w:ind w:firstLine="432"/>
+      </w:pPr>
+    </w:p>
+    <w:p>
+      <w:pPr>
+        <w:pStyle w:val="ACMRef"/>
+        <w:ind w:firstLine="432"/>
+      </w:pPr>
+    </w:p>
+    <w:p>
+      <w:pPr>
+        <w:pStyle w:val="ACMRef"/>
+        <w:ind w:firstLine="432"/>
+      </w:pPr>
+    </w:p>
+    <w:p>
+      <w:pPr>
+        <w:pStyle w:val="ACMRef"/>
+        <w:ind w:firstLine="432"/>
+      </w:pPr>
+    </w:p>
+    <w:p>
+      <w:pPr>
+        <w:pStyle w:val="ACMRef"/>
+        <w:ind w:firstLine="432"/>
+      </w:pPr>
+    </w:p>
+    <w:p>
+      <w:pPr>
+        <w:pStyle w:val="ACMRef"/>
+        <w:ind w:firstLine="432"/>
+      </w:pPr>
+    </w:p>
+    <w:p>
+      <w:pPr>
+        <w:pStyle w:val="ACMRef"/>
+        <w:ind w:firstLine="432"/>
+      </w:pPr>
+    </w:p>
+    <w:p>
+      <w:pPr>
+        <w:pStyle w:val="ACMRef"/>
+        <w:ind w:firstLine="432"/>
+      </w:pPr>
+    </w:p>
+    <w:p>
+      <w:pPr>
+        <w:pStyle w:val="ACMRef"/>
+        <w:ind w:firstLine="432"/>
+      </w:pPr>
+    </w:p>
+    <w:p>
+      <w:pPr>
+        <w:pStyle w:val="ACMRef"/>
+        <w:ind w:firstLine="432"/>
+      </w:pPr>
+    </w:p>
+    <w:p>
+      <w:pPr>
+        <w:pStyle w:val="ACMRef"/>
+        <w:ind w:firstLine="432"/>
+      </w:pPr>
+    </w:p>
+    <w:p>
+      <w:pPr>
+        <w:pStyle w:val="ACMRef"/>
+        <w:ind w:firstLine="432"/>
+      </w:pPr>
+    </w:p>
+    <w:p>
+      <w:pPr>
+        <w:pStyle w:val="ACMRef"/>
+        <w:ind w:firstLine="432"/>
+      </w:pPr>
+    </w:p>
+    <w:p>
+      <w:pPr>
+        <w:pStyle w:val="ACMRef"/>
+        <w:ind w:firstLine="432"/>
+      </w:pPr>
+    </w:p>
+    <w:p>
+      <w:pPr>
+        <w:pStyle w:val="ACMRef"/>
+        <w:ind w:firstLine="432"/>
+      </w:pPr>
+    </w:p>
+    <w:p>
+      <w:pPr>
+        <w:pStyle w:val="ACMRef"/>
+        <w:ind w:firstLine="432"/>
+      </w:pPr>
+    </w:p>
+    <w:p>
+      <w:pPr>
+        <w:pStyle w:val="ACMRef"/>
+        <w:ind w:firstLine="432"/>
+      </w:pPr>
+    </w:p>
+    <w:p>
+      <w:pPr>
+        <w:pStyle w:val="ACMRef"/>
+        <w:ind w:firstLine="432"/>
+      </w:pPr>
+    </w:p>
+    <w:p>
+      <w:pPr>
+        <w:pStyle w:val="ACMRef"/>
+        <w:ind w:firstLine="432"/>
+      </w:pPr>
+    </w:p>
+    <w:p>
+      <w:pPr>
+        <w:pStyle w:val="ACMRef"/>
+        <w:ind w:firstLine="432"/>
+      </w:pPr>
+    </w:p>
+    <w:p>
+      <w:pPr>
+        <w:pStyle w:val="ACMRef"/>
+        <w:ind w:firstLine="432"/>
+      </w:pPr>
+    </w:p>
+    <w:p>
+      <w:pPr>
+        <w:pStyle w:val="ACMRef"/>
+        <w:ind w:firstLine="432"/>
+      </w:pPr>
+    </w:p>
+    <w:p>
+      <w:pPr>
+        <w:pStyle w:val="ACMRef"/>
+        <w:ind w:firstLine="432"/>
+      </w:pPr>
+    </w:p>
+    <w:p>
+      <w:pPr>
+        <w:pStyle w:val="ACMRef"/>
+        <w:ind w:firstLine="432"/>
+      </w:pPr>
+    </w:p>
+    <w:p>
+      <w:pPr>
+        <w:pStyle w:val="ACMRef"/>
+        <w:ind w:firstLine="432"/>
+      </w:pPr>
+    </w:p>
+    <w:p>
+      <w:pPr>
+        <w:pStyle w:val="ACMRef"/>
+        <w:ind w:firstLine="432"/>
+      </w:pPr>
+    </w:p>
+    <w:p>
+      <w:pPr>
+        <w:pStyle w:val="ACMRef"/>
+        <w:ind w:firstLine="432"/>
+      </w:pPr>
+    </w:p>
+    <w:p>
+      <w:pPr>
+        <w:pStyle w:val="ACMRef"/>
+        <w:ind w:firstLine="432"/>
+      </w:pPr>
+    </w:p>
+    <w:p>
+      <w:pPr>
+        <w:pStyle w:val="ACMRef"/>
+        <w:ind w:firstLine="432"/>
+      </w:pPr>
+    </w:p>
+    <w:p>
+      <w:pPr>
+        <w:pStyle w:val="ACMRef"/>
+        <w:ind w:firstLine="432"/>
+      </w:pPr>
+    </w:p>
+    <w:p>
+      <w:pPr>
+        <w:pStyle w:val="ACMRef"/>
+        <w:ind w:firstLine="432"/>
+      </w:pPr>
+    </w:p>
+    <w:p>
+      <w:pPr>
+        <w:pStyle w:val="ACMRef"/>
+        <w:ind w:firstLine="432"/>
+      </w:pPr>
+    </w:p>
+    <w:p>
+      <w:pPr>
+        <w:pStyle w:val="ACMRef"/>
+        <w:ind w:firstLine="432"/>
+      </w:pPr>
+    </w:p>
+    <w:p>
+      <w:pPr>
+        <w:pStyle w:val="ACMRef"/>
+        <w:ind w:firstLine="432"/>
+      </w:pPr>
+    </w:p>
+    <w:p>
+      <w:pPr>
+        <w:pStyle w:val="ACMRef"/>
+        <w:ind w:firstLine="432"/>
+      </w:pPr>
+    </w:p>
+    <w:p>
+      <w:pPr>
+        <w:pStyle w:val="ACMRef"/>
+        <w:ind w:firstLine="432"/>
+      </w:pPr>
+    </w:p>
+    <w:p>
+      <w:pPr>
+        <w:pStyle w:val="ACMRef"/>
+        <w:ind w:firstLine="432"/>
+      </w:pPr>
+    </w:p>
+    <w:p>
+      <w:pPr>
+        <w:pStyle w:val="ACMRef"/>
+        <w:ind w:firstLine="432"/>
+      </w:pPr>
+    </w:p>
+    <w:p>
+      <w:pPr>
+        <w:pStyle w:val="ACMRef"/>
+        <w:ind w:firstLine="432"/>
+      </w:pPr>
+    </w:p>
+    <w:p>
+      <w:pPr>
+        <w:pStyle w:val="ACMRef"/>
+        <w:ind w:firstLine="432"/>
+      </w:pPr>
+    </w:p>
+    <w:p>
+      <w:pPr>
+        <w:pStyle w:val="ACMRef"/>
+        <w:ind w:firstLine="432"/>
+      </w:pPr>
+    </w:p>
+    <w:p>
+      <w:pPr>
+        <w:pStyle w:val="ACMRef"/>
+        <w:ind w:firstLine="432"/>
+      </w:pPr>
+    </w:p>
+    <w:p>
+      <w:pPr>
+        <w:pStyle w:val="ACMRef"/>
+        <w:ind w:firstLine="432"/>
+      </w:pPr>
+    </w:p>
+    <w:p>
+      <w:pPr>
+        <w:pStyle w:val="ACMRef"/>
+        <w:ind w:firstLine="432"/>
+      </w:pPr>
+    </w:p>
+    <w:p>
+      <w:pPr>
+        <w:pStyle w:val="ACMRef"/>
+        <w:ind w:firstLine="432"/>
+      </w:pPr>
+    </w:p>
+    <w:p>
+      <w:pPr>
+        <w:pStyle w:val="ACMRef"/>
+        <w:ind w:firstLine="432"/>
+      </w:pPr>
+    </w:p>
+    <w:p>
+      <w:pPr>
+        <w:pStyle w:val="ACMRef"/>
+        <w:ind w:firstLine="432"/>
+      </w:pPr>
+    </w:p>
+    <w:p>
+      <w:pPr>
+        <w:pStyle w:val="ACMRef"/>
+        <w:ind w:firstLine="432"/>
+      </w:pPr>
+    </w:p>
+    <w:p>
+      <w:pPr>
+        <w:pStyle w:val="ACMRef"/>
+        <w:ind w:firstLine="432"/>
+      </w:pPr>
+    </w:p>
+    <w:p>
+      <w:pPr>
+        <w:pStyle w:val="ACMRef"/>
+        <w:ind w:firstLine="432"/>
+      </w:pPr>
+    </w:p>
+    <w:p>
+      <w:pPr>
+        <w:pStyle w:val="ACMRef"/>
+        <w:ind w:firstLine="432"/>
+      </w:pPr>
+    </w:p>
+    <w:p>
+      <w:pPr>
+        <w:pStyle w:val="ACMRef"/>
+        <w:ind w:firstLine="432"/>
+      </w:pPr>
+    </w:p>
+    <w:p>
+      <w:pPr>
+        <w:pStyle w:val="ACMRef"/>
+        <w:ind w:firstLine="432"/>
+      </w:pPr>
+    </w:p>
+    <w:p>
+      <w:pPr>
+        <w:pStyle w:val="ACMRef"/>
+        <w:ind w:firstLine="432"/>
+      </w:pPr>
+    </w:p>
+    <w:p>
+      <w:pPr>
+        <w:pStyle w:val="ACMRef"/>
+        <w:ind w:firstLine="432"/>
+      </w:pPr>
+    </w:p>
+    <w:p>
+      <w:pPr>
+        <w:pStyle w:val="ACMRef"/>
+        <w:ind w:firstLine="432"/>
+      </w:pPr>
+    </w:p>
+    <w:p>
+      <w:pPr>
+        <w:pStyle w:val="ACMRef"/>
+        <w:ind w:firstLine="432"/>
+      </w:pPr>
+    </w:p>
+    <w:p>
+      <w:pPr>
+        <w:pStyle w:val="ACMRef"/>
+        <w:ind w:firstLine="432"/>
+      </w:pPr>
+    </w:p>
+    <w:p>
+      <w:pPr>
+        <w:pStyle w:val="ACMRef"/>
+        <w:ind w:firstLine="432"/>
+      </w:pPr>
+    </w:p>
+    <w:p>
+      <w:pPr>
+        <w:pStyle w:val="ACMRef"/>
+        <w:ind w:firstLine="432"/>
+      </w:pPr>
+    </w:p>
+    <w:p>
+      <w:pPr>
+        <w:pStyle w:val="ACMRef"/>
+        <w:ind w:firstLine="432"/>
+      </w:pPr>
+    </w:p>
+    <w:p>
+      <w:pPr>
+        <w:pStyle w:val="ACMRef"/>
+        <w:ind w:firstLine="432"/>
+      </w:pPr>
+    </w:p>
+    <w:p>
+      <w:pPr>
+        <w:pStyle w:val="ACMRef"/>
+        <w:ind w:firstLine="432"/>
+      </w:pPr>
+    </w:p>
+    <w:p>
+      <w:pPr>
+        <w:pStyle w:val="ACMRef"/>
+        <w:ind w:firstLine="432"/>
+      </w:pPr>
+    </w:p>
+    <w:p>
+      <w:pPr>
+        <w:pStyle w:val="ACMRef"/>
+        <w:ind w:firstLine="432"/>
+      </w:pPr>
+    </w:p>
+    <w:p>
+      <w:pPr>
+        <w:pStyle w:val="ACMRef"/>
+        <w:ind w:firstLine="432"/>
+      </w:pPr>
+    </w:p>
+    <w:p>
+      <w:pPr>
+        <w:pStyle w:val="ACMRef"/>
+        <w:ind w:firstLine="432"/>
+      </w:pPr>
+    </w:p>
+    <w:p>
+      <w:pPr>
+        <w:pStyle w:val="ACMRef"/>
+        <w:ind w:firstLine="432"/>
+      </w:pPr>
+    </w:p>
+    <w:p>
+      <w:pPr>
+        <w:pStyle w:val="ACMRef"/>
+        <w:ind w:firstLine="432"/>
+      </w:pPr>
+    </w:p>
+    <w:p>
+      <w:pPr>
+        <w:pStyle w:val="ACMRef"/>
+        <w:ind w:firstLine="432"/>
+      </w:pPr>
+    </w:p>
+    <w:p>
+      <w:pPr>
+        <w:pStyle w:val="ACMRef"/>
+        <w:ind w:firstLine="432"/>
+      </w:pPr>
+    </w:p>
+    <w:p>
+      <w:pPr>
+        <w:pStyle w:val="ACMRef"/>
+        <w:ind w:firstLine="432"/>
+      </w:pPr>
+    </w:p>
+    <w:p>
+      <w:pPr>
+        <w:pStyle w:val="ACMRef"/>
+        <w:ind w:firstLine="432"/>
+      </w:pPr>
+    </w:p>
+    <w:p>
+      <w:pPr>
+        <w:pStyle w:val="ACMRef"/>
+        <w:ind w:firstLine="432"/>
+      </w:pPr>
+    </w:p>
+    <w:p>
+      <w:pPr>
+        <w:pStyle w:val="ACMRef"/>
+        <w:ind w:firstLine="432"/>
+      </w:pPr>
+    </w:p>
+    <w:p>
+      <w:pPr>
+        <w:pStyle w:val="ACMRef"/>
+        <w:ind w:firstLine="432"/>
+      </w:pPr>
+    </w:p>
+    <w:p>
+      <w:pPr>
+        <w:pStyle w:val="ACMRef"/>
+        <w:ind w:firstLine="432"/>
+      </w:pPr>
+    </w:p>
+    <w:p>
+      <w:pPr>
+        <w:pStyle w:val="ACMRef"/>
+        <w:ind w:firstLine="432"/>
+      </w:pPr>
+    </w:p>
+    <w:p>
+      <w:pPr>
+        <w:pStyle w:val="ACMRef"/>
+        <w:ind w:firstLine="432"/>
+      </w:pPr>
+    </w:p>
+    <w:p>
+      <w:pPr>
+        <w:pStyle w:val="ACMRef"/>
+        <w:ind w:firstLine="432"/>
+      </w:pPr>
+    </w:p>
+    <w:p>
+      <w:pPr>
+        <w:pStyle w:val="ACMRef"/>
+        <w:ind w:firstLine="432"/>
+      </w:pPr>
+    </w:p>
+    <w:p>
+      <w:pPr>
+        <w:pStyle w:val="ACMRef"/>
+        <w:ind w:firstLine="432"/>
+      </w:pPr>
+    </w:p>
+    <w:p>
+      <w:pPr>
+        <w:pStyle w:val="ACMRef"/>
+        <w:ind w:firstLine="432"/>
+      </w:pPr>
+    </w:p>
+    <w:p>
+      <w:pPr>
+        <w:pStyle w:val="ACMRef"/>
+        <w:ind w:firstLine="432"/>
+      </w:pPr>
+    </w:p>
+    <w:p>
+      <w:pPr>
+        <w:pStyle w:val="ACMRef"/>
+        <w:ind w:firstLine="432"/>
+      </w:pPr>
+    </w:p>
+    <w:p>
+      <w:pPr>
+        <w:pStyle w:val="ACMRef"/>
+        <w:ind w:firstLine="432"/>
+      </w:pPr>
+    </w:p>
+    <w:p>
+      <w:pPr>
+        <w:pStyle w:val="ACMRef"/>
+        <w:ind w:firstLine="432"/>
+      </w:pPr>
+    </w:p>
+    <w:p>
+      <w:pPr>
+        <w:pStyle w:val="ACMRef"/>
+        <w:ind w:firstLine="432"/>
+      </w:pPr>
+    </w:p>
+    <w:p>
+      <w:pPr>
+        <w:pStyle w:val="ACMRef"/>
+        <w:ind w:firstLine="432"/>
+      </w:pPr>
+    </w:p>
+    <w:p>
+      <w:pPr>
+        <w:pStyle w:val="ACMRef"/>
+        <w:ind w:firstLine="432"/>
+      </w:pPr>
+    </w:p>
+    <w:p>
+      <w:pPr>
+        <w:pStyle w:val="ACMRef"/>
+        <w:ind w:firstLine="432"/>
+      </w:pPr>
+    </w:p>
+    <w:p>
+      <w:pPr>
+        <w:pStyle w:val="Head1"/>
+        <w:tabs>
+          <w:tab w:val="clear" w:pos="360"/>
+        </w:tabs>
+        <w:ind w:left="432" w:hanging="432"/>
+      </w:pPr>
+      <w:r>
+        <w:lastRenderedPageBreak/>
+        <w:t>ethical analysis and conclusion:</w:t>
+      </w:r>
+    </w:p>
+    <w:p>
+      <w:pPr>
+        <w:pStyle w:val="ACMRef"/>
+        <w:ind w:firstLine="432"/>
+      </w:pPr>
+      <w:r>
+        <w:t xml:space="preserve">Present your analysis of the events and a formal argument to support or refute the ethical question at the heart of the issue. Identify why the central question concerning these events is relevant (in particular) to the discussion </w:t>
+      </w:r>
+      <w:proofErr w:type="gramStart"/>
+      <w:r>
+        <w:t>in</w:t>
+      </w:r>
+      <w:proofErr w:type="gramEnd"/>
+      <w:r>
+        <w:t xml:space="preserve"> this course, and (in general) to the larger society.</w:t>
+      </w:r>
+    </w:p>
+    <w:p>
+      <w:pPr>
+        <w:pStyle w:val="ACMRef"/>
+      </w:pPr>
+      <w:hyperlink r:id="rId26" w:history="1">
         <w:r>
           <w:rPr>
             <w:rStyle w:val="Hyperlink"/>
@@ -246,1220 +1996,7 @@
       <w:pPr>
         <w:pStyle w:val="ACMRef"/>
       </w:pPr>
-      <w:hyperlink r:id="rId8" w:history="1">
-        <w:r>
-          <w:rPr>
-            <w:rStyle w:val="Hyperlink"/>
-          </w:rPr>
-          <w:t>https://securitylab.amnesty.org/case-study-the-pegasus-project/</w:t>
-        </w:r>
-      </w:hyperlink>
-    </w:p>
-    <w:p>
-      <w:pPr>
-        <w:pStyle w:val="ACMRef"/>
-      </w:pPr>
-    </w:p>
-    <w:p>
-      <w:pPr>
-        <w:pStyle w:val="Head1"/>
-        <w:tabs>
-          <w:tab w:val="clear" w:pos="360"/>
-        </w:tabs>
-        <w:ind w:left="432" w:hanging="432"/>
-      </w:pPr>
-      <w:r>
-        <w:t>current event analysis:</w:t>
-      </w:r>
-    </w:p>
-    <w:p>
-      <w:pPr>
-        <w:pStyle w:val="ACMRef"/>
-        <w:ind w:firstLine="432"/>
-      </w:pPr>
-      <w:r>
-        <w:t>Describe the events that led to the start of the investigation against NSO Group.</w:t>
-      </w:r>
-    </w:p>
-    <w:p>
-      <w:pPr>
-        <w:pStyle w:val="ACMRef"/>
-        <w:numPr>
-          <w:ilvl w:val="0"/>
-          <w:numId w:val="16"/>
-        </w:numPr>
-      </w:pPr>
-      <w:r>
-        <w:t>event 1:</w:t>
-      </w:r>
-    </w:p>
-    <w:p>
-      <w:pPr>
-        <w:pStyle w:val="ACMRef"/>
-        <w:numPr>
-          <w:ilvl w:val="0"/>
-          <w:numId w:val="16"/>
-        </w:numPr>
-      </w:pPr>
-      <w:r>
-        <w:t>…</w:t>
-      </w:r>
-    </w:p>
-    <w:p>
-      <w:pPr>
-        <w:pStyle w:val="ACMRef"/>
-      </w:pPr>
-      <w:hyperlink r:id="rId9" w:history="1">
-        <w:r>
-          <w:rPr>
-            <w:rStyle w:val="Hyperlink"/>
-          </w:rPr>
-          <w:t>https://www.britannica.com/topic/Pegasus-spyware</w:t>
-        </w:r>
-      </w:hyperlink>
-    </w:p>
-    <w:p>
-      <w:pPr>
-        <w:pStyle w:val="ACMRef"/>
-      </w:pPr>
-      <w:hyperlink r:id="rId10" w:history="1">
-        <w:r>
-          <w:rPr>
-            <w:rStyle w:val="Hyperlink"/>
-          </w:rPr>
-          <w:t>https://www.pbs.org/wgbh/frontline/documentary/global-spyware-scandal-exposing-pegasus/</w:t>
-        </w:r>
-      </w:hyperlink>
-    </w:p>
-    <w:p>
-      <w:pPr>
-        <w:pStyle w:val="ACMRef"/>
-      </w:pPr>
-    </w:p>
-    <w:p>
-      <w:pPr>
-        <w:pStyle w:val="Head1"/>
-        <w:tabs>
-          <w:tab w:val="clear" w:pos="360"/>
-        </w:tabs>
-        <w:ind w:left="432" w:hanging="432"/>
-      </w:pPr>
-      <w:r>
-        <w:t>response to the event:</w:t>
-      </w:r>
-    </w:p>
-    <w:p>
-      <w:pPr>
-        <w:pStyle w:val="ACMRef"/>
-        <w:ind w:firstLine="432"/>
-      </w:pPr>
-      <w:r>
-        <w:t>Describe the response / fallout to the investigation.</w:t>
-      </w:r>
-    </w:p>
-    <w:p>
-      <w:pPr>
-        <w:pStyle w:val="ACMRef"/>
-      </w:pPr>
-      <w:hyperlink r:id="rId11" w:history="1">
-        <w:r>
-          <w:rPr>
-            <w:rStyle w:val="Hyperlink"/>
-          </w:rPr>
-          <w:t>https://gjia.georgetown.edu/2024/09/04/cyber-mercenaries-limiting-government-use-of-commercial-spyware/</w:t>
-        </w:r>
-      </w:hyperlink>
-    </w:p>
-    <w:p>
-      <w:pPr>
-        <w:pStyle w:val="ACMRef"/>
-      </w:pPr>
-      <w:hyperlink r:id="rId12" w:history="1">
-        <w:r>
-          <w:rPr>
-            <w:rStyle w:val="Hyperlink"/>
-          </w:rPr>
-          <w:t>https://www.theguardian.com/world/2023/may/09/eu-parliament-report-calls-for-tighter-regulation-of-spyware</w:t>
-        </w:r>
-      </w:hyperlink>
-    </w:p>
-    <w:p>
-      <w:pPr>
-        <w:pStyle w:val="ACMRef"/>
-      </w:pPr>
-    </w:p>
-    <w:p>
-      <w:pPr>
-        <w:pStyle w:val="ACMRef"/>
-        <w:ind w:firstLine="432"/>
-      </w:pPr>
-    </w:p>
-    <w:p>
-      <w:pPr>
-        <w:pStyle w:val="ACMRef"/>
-        <w:ind w:firstLine="432"/>
-      </w:pPr>
-    </w:p>
-    <w:p>
-      <w:pPr>
-        <w:pStyle w:val="ACMRef"/>
-        <w:ind w:firstLine="432"/>
-      </w:pPr>
-    </w:p>
-    <w:p>
-      <w:pPr>
-        <w:pStyle w:val="ACMRef"/>
-        <w:ind w:firstLine="432"/>
-      </w:pPr>
-    </w:p>
-    <w:p>
-      <w:pPr>
-        <w:pStyle w:val="ACMRef"/>
-        <w:ind w:firstLine="432"/>
-      </w:pPr>
-    </w:p>
-    <w:p>
-      <w:pPr>
-        <w:pStyle w:val="ACMRef"/>
-        <w:ind w:firstLine="432"/>
-      </w:pPr>
-    </w:p>
-    <w:p>
-      <w:pPr>
-        <w:pStyle w:val="ACMRef"/>
-        <w:ind w:firstLine="432"/>
-      </w:pPr>
-    </w:p>
-    <w:p>
-      <w:pPr>
-        <w:pStyle w:val="ACMRef"/>
-        <w:ind w:firstLine="432"/>
-      </w:pPr>
-    </w:p>
-    <w:p>
-      <w:pPr>
-        <w:pStyle w:val="ACMRef"/>
-        <w:ind w:firstLine="432"/>
-      </w:pPr>
-    </w:p>
-    <w:p>
-      <w:pPr>
-        <w:pStyle w:val="ACMRef"/>
-        <w:ind w:firstLine="432"/>
-      </w:pPr>
-    </w:p>
-    <w:p>
-      <w:pPr>
-        <w:pStyle w:val="ACMRef"/>
-        <w:ind w:firstLine="432"/>
-      </w:pPr>
-    </w:p>
-    <w:p>
-      <w:pPr>
-        <w:pStyle w:val="ACMRef"/>
-        <w:ind w:firstLine="432"/>
-      </w:pPr>
-    </w:p>
-    <w:p>
-      <w:pPr>
-        <w:pStyle w:val="ACMRef"/>
-        <w:ind w:firstLine="432"/>
-      </w:pPr>
-    </w:p>
-    <w:p>
-      <w:pPr>
-        <w:pStyle w:val="ACMRef"/>
-        <w:ind w:firstLine="432"/>
-      </w:pPr>
-    </w:p>
-    <w:p>
-      <w:pPr>
-        <w:pStyle w:val="ACMRef"/>
-        <w:ind w:firstLine="432"/>
-      </w:pPr>
-    </w:p>
-    <w:p>
-      <w:pPr>
-        <w:pStyle w:val="ACMRef"/>
-        <w:ind w:firstLine="432"/>
-      </w:pPr>
-    </w:p>
-    <w:p>
-      <w:pPr>
-        <w:pStyle w:val="ACMRef"/>
-        <w:ind w:firstLine="432"/>
-      </w:pPr>
-    </w:p>
-    <w:p>
-      <w:pPr>
-        <w:pStyle w:val="ACMRef"/>
-        <w:ind w:firstLine="432"/>
-      </w:pPr>
-    </w:p>
-    <w:p>
-      <w:pPr>
-        <w:pStyle w:val="ACMRef"/>
-        <w:ind w:firstLine="432"/>
-      </w:pPr>
-    </w:p>
-    <w:p>
-      <w:pPr>
-        <w:pStyle w:val="ACMRef"/>
-        <w:ind w:firstLine="432"/>
-      </w:pPr>
-    </w:p>
-    <w:p>
-      <w:pPr>
-        <w:pStyle w:val="ACMRef"/>
-        <w:ind w:firstLine="432"/>
-      </w:pPr>
-    </w:p>
-    <w:p>
-      <w:pPr>
-        <w:pStyle w:val="ACMRef"/>
-        <w:ind w:firstLine="432"/>
-      </w:pPr>
-    </w:p>
-    <w:p>
-      <w:pPr>
-        <w:pStyle w:val="ACMRef"/>
-        <w:ind w:firstLine="432"/>
-      </w:pPr>
-    </w:p>
-    <w:p>
-      <w:pPr>
-        <w:pStyle w:val="ACMRef"/>
-        <w:ind w:firstLine="432"/>
-      </w:pPr>
-    </w:p>
-    <w:p>
-      <w:pPr>
-        <w:pStyle w:val="ACMRef"/>
-        <w:ind w:firstLine="432"/>
-      </w:pPr>
-    </w:p>
-    <w:p>
-      <w:pPr>
-        <w:pStyle w:val="ACMRef"/>
-        <w:ind w:firstLine="432"/>
-      </w:pPr>
-    </w:p>
-    <w:p>
-      <w:pPr>
-        <w:pStyle w:val="ACMRef"/>
-        <w:ind w:firstLine="432"/>
-      </w:pPr>
-    </w:p>
-    <w:p>
-      <w:pPr>
-        <w:pStyle w:val="ACMRef"/>
-        <w:ind w:firstLine="432"/>
-      </w:pPr>
-    </w:p>
-    <w:p>
-      <w:pPr>
-        <w:pStyle w:val="ACMRef"/>
-        <w:ind w:firstLine="432"/>
-      </w:pPr>
-    </w:p>
-    <w:p>
-      <w:pPr>
-        <w:pStyle w:val="ACMRef"/>
-        <w:ind w:firstLine="432"/>
-      </w:pPr>
-    </w:p>
-    <w:p>
-      <w:pPr>
-        <w:pStyle w:val="ACMRef"/>
-        <w:ind w:firstLine="432"/>
-      </w:pPr>
-    </w:p>
-    <w:p>
-      <w:pPr>
-        <w:pStyle w:val="ACMRef"/>
-        <w:ind w:firstLine="432"/>
-      </w:pPr>
-    </w:p>
-    <w:p>
-      <w:pPr>
-        <w:pStyle w:val="ACMRef"/>
-        <w:ind w:firstLine="432"/>
-      </w:pPr>
-    </w:p>
-    <w:p>
-      <w:pPr>
-        <w:pStyle w:val="ACMRef"/>
-        <w:ind w:firstLine="432"/>
-      </w:pPr>
-    </w:p>
-    <w:p>
-      <w:pPr>
-        <w:pStyle w:val="ACMRef"/>
-        <w:ind w:firstLine="432"/>
-      </w:pPr>
-    </w:p>
-    <w:p>
-      <w:pPr>
-        <w:pStyle w:val="ACMRef"/>
-        <w:ind w:firstLine="432"/>
-      </w:pPr>
-    </w:p>
-    <w:p>
-      <w:pPr>
-        <w:pStyle w:val="ACMRef"/>
-        <w:ind w:firstLine="432"/>
-      </w:pPr>
-    </w:p>
-    <w:p>
-      <w:pPr>
-        <w:pStyle w:val="ACMRef"/>
-        <w:ind w:firstLine="432"/>
-      </w:pPr>
-    </w:p>
-    <w:p>
-      <w:pPr>
-        <w:pStyle w:val="ACMRef"/>
-        <w:ind w:firstLine="432"/>
-      </w:pPr>
-    </w:p>
-    <w:p>
-      <w:pPr>
-        <w:pStyle w:val="ACMRef"/>
-        <w:ind w:firstLine="432"/>
-      </w:pPr>
-    </w:p>
-    <w:p>
-      <w:pPr>
-        <w:pStyle w:val="ACMRef"/>
-        <w:ind w:firstLine="432"/>
-      </w:pPr>
-    </w:p>
-    <w:p>
-      <w:pPr>
-        <w:pStyle w:val="ACMRef"/>
-        <w:ind w:firstLine="432"/>
-      </w:pPr>
-    </w:p>
-    <w:p>
-      <w:pPr>
-        <w:pStyle w:val="Head1"/>
-        <w:tabs>
-          <w:tab w:val="clear" w:pos="360"/>
-        </w:tabs>
-        <w:ind w:left="432" w:hanging="432"/>
-      </w:pPr>
-      <w:r>
-        <w:t>technical details</w:t>
-      </w:r>
-      <w:r>
-        <w:t>:</w:t>
-      </w:r>
-    </w:p>
-    <w:p>
-      <w:pPr>
-        <w:pStyle w:val="Para"/>
-        <w:rPr>
-          <w:lang w:eastAsia="en-US"/>
-        </w:rPr>
-      </w:pPr>
-      <w:r>
-        <w:rPr>
-          <w:lang w:eastAsia="en-US"/>
-        </w:rPr>
-        <w:t>This is the most important section for us, as computer scientists, to understand and elucidate.</w:t>
-      </w:r>
-    </w:p>
-    <w:p>
-      <w:pPr>
-        <w:pStyle w:val="Para"/>
-        <w:rPr>
-          <w:lang w:eastAsia="en-US"/>
-        </w:rPr>
-      </w:pPr>
-      <w:r>
-        <w:rPr>
-          <w:lang w:eastAsia="en-US"/>
-        </w:rPr>
-        <w:t xml:space="preserve">• How does Pegasus, or software </w:t>
-      </w:r>
-      <w:proofErr w:type="gramStart"/>
-      <w:r>
-        <w:rPr>
-          <w:lang w:eastAsia="en-US"/>
-        </w:rPr>
-        <w:t>similar to</w:t>
-      </w:r>
-      <w:proofErr w:type="gramEnd"/>
-      <w:r>
-        <w:rPr>
-          <w:lang w:eastAsia="en-US"/>
-        </w:rPr>
-        <w:t xml:space="preserve"> it, infect a phone without the user’s input?</w:t>
-      </w:r>
-    </w:p>
-    <w:p>
-      <w:pPr>
-        <w:pStyle w:val="ParaContinue"/>
-        <w:rPr>
-          <w:lang w:eastAsia="en-US"/>
-        </w:rPr>
-      </w:pPr>
-    </w:p>
-    <w:p>
-      <w:pPr>
-        <w:pStyle w:val="Para"/>
-        <w:rPr>
-          <w:lang w:eastAsia="en-US"/>
-        </w:rPr>
-      </w:pPr>
-      <w:r>
-        <w:rPr>
-          <w:lang w:eastAsia="en-US"/>
-        </w:rPr>
-        <w:t>• What are the technical underpinnings of the algorithms required to implement such an attack?</w:t>
-      </w:r>
-    </w:p>
-    <w:p>
-      <w:pPr>
-        <w:pStyle w:val="ParaContinue"/>
-        <w:rPr>
-          <w:lang w:eastAsia="en-US"/>
-        </w:rPr>
-      </w:pPr>
-    </w:p>
-    <w:p>
-      <w:pPr>
-        <w:pStyle w:val="Para"/>
-        <w:rPr>
-          <w:lang w:eastAsia="en-US"/>
-        </w:rPr>
-      </w:pPr>
-      <w:r>
-        <w:rPr>
-          <w:lang w:eastAsia="en-US"/>
-        </w:rPr>
-        <w:t>• How would we counter, or prevent, such an attack in our code?</w:t>
-      </w:r>
-    </w:p>
-    <w:p>
-      <w:pPr>
-        <w:pStyle w:val="ParaContinue"/>
-        <w:rPr>
-          <w:lang w:eastAsia="en-US"/>
-        </w:rPr>
-      </w:pPr>
-    </w:p>
-    <w:p>
-      <w:pPr>
-        <w:pStyle w:val="ACMRef"/>
-      </w:pPr>
-      <w:r>
-        <w:t>Provide a detailed description - use pseudo-code, block diagrams, and other necessary means to convey your research and analysis.</w:t>
-      </w:r>
-    </w:p>
-    <w:p>
-      <w:pPr>
-        <w:pStyle w:val="ACMRef"/>
-      </w:pPr>
-      <w:hyperlink r:id="rId13" w:history="1">
-        <w:r>
-          <w:rPr>
-            <w:rStyle w:val="Hyperlink"/>
-          </w:rPr>
-          <w:t>https://www.amnesty.org/en/latest/research/2021/07/forensic-methodology-report-how-to-catch-nso-groups-pegasus/</w:t>
-        </w:r>
-      </w:hyperlink>
-    </w:p>
-    <w:p>
-      <w:pPr>
-        <w:pStyle w:val="ACMRef"/>
-      </w:pPr>
-      <w:hyperlink r:id="rId14" w:history="1">
-        <w:r>
-          <w:rPr>
-            <w:rStyle w:val="Hyperlink"/>
-          </w:rPr>
-          <w:t>https://en.wikipedia.org/wiki/Pegasus_(spyware)</w:t>
-        </w:r>
-      </w:hyperlink>
-    </w:p>
-    <w:p>
-      <w:pPr>
-        <w:pStyle w:val="ACMRef"/>
-      </w:pPr>
-      <w:hyperlink r:id="rId15" w:history="1">
-        <w:r>
-          <w:rPr>
-            <w:rStyle w:val="Hyperlink"/>
-          </w:rPr>
-          <w:t>https://ijclinic.law.uci.edu/clipping-pegasuss-wings/basics-of-pegasus/</w:t>
-        </w:r>
-      </w:hyperlink>
-    </w:p>
-    <w:p>
-      <w:pPr>
-        <w:pStyle w:val="ACMRef"/>
-      </w:pPr>
-      <w:hyperlink r:id="rId16" w:history="1">
-        <w:r>
-          <w:rPr>
-            <w:rStyle w:val="Hyperlink"/>
-          </w:rPr>
-          <w:t>https://www.geeksforgeeks.org/blogs/what-is-pegasus-spyware-and-how-it-works/</w:t>
-        </w:r>
-      </w:hyperlink>
-    </w:p>
-    <w:p>
-      <w:pPr>
-        <w:pStyle w:val="ACMRef"/>
-      </w:pPr>
-      <w:hyperlink r:id="rId17" w:history="1">
-        <w:r>
-          <w:rPr>
-            <w:rStyle w:val="Hyperlink"/>
-          </w:rPr>
-          <w:t>https://www.theguardian.com/news/2021/jul/18/what-is-pegasus-spyware-and-how-does-it-hack-phones</w:t>
-        </w:r>
-      </w:hyperlink>
-    </w:p>
-    <w:p>
-      <w:pPr>
-        <w:pStyle w:val="ACMRef"/>
-      </w:pPr>
-      <w:hyperlink r:id="rId18" w:history="1">
-        <w:r>
-          <w:rPr>
-            <w:rStyle w:val="Hyperlink"/>
-          </w:rPr>
-          <w:t>https://www.occrp.org/en/project/the-pegasus-project/how-does-pegasus-work</w:t>
-        </w:r>
-      </w:hyperlink>
-    </w:p>
-    <w:p>
-      <w:pPr>
-        <w:pStyle w:val="ACMRef"/>
-      </w:pPr>
-    </w:p>
-    <w:p>
-      <w:pPr>
-        <w:pStyle w:val="ACMRef"/>
-        <w:ind w:firstLine="432"/>
-      </w:pPr>
-    </w:p>
-    <w:p>
-      <w:pPr>
-        <w:pStyle w:val="ACMRef"/>
-        <w:ind w:firstLine="432"/>
-      </w:pPr>
-    </w:p>
-    <w:p>
-      <w:pPr>
-        <w:pStyle w:val="ACMRef"/>
-        <w:ind w:firstLine="432"/>
-      </w:pPr>
-    </w:p>
-    <w:p>
-      <w:pPr>
-        <w:pStyle w:val="ACMRef"/>
-        <w:ind w:firstLine="432"/>
-      </w:pPr>
-    </w:p>
-    <w:p>
-      <w:pPr>
-        <w:pStyle w:val="ACMRef"/>
-        <w:ind w:firstLine="432"/>
-      </w:pPr>
-    </w:p>
-    <w:p>
-      <w:pPr>
-        <w:pStyle w:val="ACMRef"/>
-        <w:ind w:firstLine="432"/>
-      </w:pPr>
-    </w:p>
-    <w:p>
-      <w:pPr>
-        <w:pStyle w:val="ACMRef"/>
-        <w:ind w:firstLine="432"/>
-      </w:pPr>
-    </w:p>
-    <w:p>
-      <w:pPr>
-        <w:pStyle w:val="ACMRef"/>
-        <w:ind w:firstLine="432"/>
-      </w:pPr>
-    </w:p>
-    <w:p>
-      <w:pPr>
-        <w:pStyle w:val="ACMRef"/>
-        <w:ind w:firstLine="432"/>
-      </w:pPr>
-    </w:p>
-    <w:p>
-      <w:pPr>
-        <w:pStyle w:val="ACMRef"/>
-        <w:ind w:firstLine="432"/>
-      </w:pPr>
-    </w:p>
-    <w:p>
-      <w:pPr>
-        <w:pStyle w:val="ACMRef"/>
-        <w:ind w:firstLine="432"/>
-      </w:pPr>
-    </w:p>
-    <w:p>
-      <w:pPr>
-        <w:pStyle w:val="ACMRef"/>
-        <w:ind w:firstLine="432"/>
-      </w:pPr>
-    </w:p>
-    <w:p>
-      <w:pPr>
-        <w:pStyle w:val="ACMRef"/>
-        <w:ind w:firstLine="432"/>
-      </w:pPr>
-    </w:p>
-    <w:p>
-      <w:pPr>
-        <w:pStyle w:val="ACMRef"/>
-        <w:ind w:firstLine="432"/>
-      </w:pPr>
-    </w:p>
-    <w:p>
-      <w:pPr>
-        <w:pStyle w:val="ACMRef"/>
-        <w:ind w:firstLine="432"/>
-      </w:pPr>
-    </w:p>
-    <w:p>
-      <w:pPr>
-        <w:pStyle w:val="ACMRef"/>
-        <w:ind w:firstLine="432"/>
-      </w:pPr>
-    </w:p>
-    <w:p>
-      <w:pPr>
-        <w:pStyle w:val="ACMRef"/>
-        <w:ind w:firstLine="432"/>
-      </w:pPr>
-    </w:p>
-    <w:p>
-      <w:pPr>
-        <w:pStyle w:val="ACMRef"/>
-        <w:ind w:firstLine="432"/>
-      </w:pPr>
-    </w:p>
-    <w:p>
-      <w:pPr>
-        <w:pStyle w:val="ACMRef"/>
-        <w:ind w:firstLine="432"/>
-      </w:pPr>
-    </w:p>
-    <w:p>
-      <w:pPr>
-        <w:pStyle w:val="ACMRef"/>
-        <w:ind w:firstLine="432"/>
-      </w:pPr>
-    </w:p>
-    <w:p>
-      <w:pPr>
-        <w:pStyle w:val="ACMRef"/>
-        <w:ind w:firstLine="432"/>
-      </w:pPr>
-    </w:p>
-    <w:p>
-      <w:pPr>
-        <w:pStyle w:val="ACMRef"/>
-        <w:ind w:firstLine="432"/>
-      </w:pPr>
-    </w:p>
-    <w:p>
-      <w:pPr>
-        <w:pStyle w:val="ACMRef"/>
-        <w:ind w:firstLine="432"/>
-      </w:pPr>
-    </w:p>
-    <w:p>
-      <w:pPr>
-        <w:pStyle w:val="ACMRef"/>
-        <w:ind w:firstLine="432"/>
-      </w:pPr>
-    </w:p>
-    <w:p>
-      <w:pPr>
-        <w:pStyle w:val="ACMRef"/>
-        <w:ind w:firstLine="432"/>
-      </w:pPr>
-    </w:p>
-    <w:p>
-      <w:pPr>
-        <w:pStyle w:val="ACMRef"/>
-        <w:ind w:firstLine="432"/>
-      </w:pPr>
-    </w:p>
-    <w:p>
-      <w:pPr>
-        <w:pStyle w:val="ACMRef"/>
-        <w:ind w:firstLine="432"/>
-      </w:pPr>
-    </w:p>
-    <w:p>
-      <w:pPr>
-        <w:pStyle w:val="ACMRef"/>
-        <w:ind w:firstLine="432"/>
-      </w:pPr>
-    </w:p>
-    <w:p>
-      <w:pPr>
-        <w:pStyle w:val="ACMRef"/>
-        <w:ind w:firstLine="432"/>
-      </w:pPr>
-    </w:p>
-    <w:p>
-      <w:pPr>
-        <w:pStyle w:val="ACMRef"/>
-        <w:ind w:firstLine="432"/>
-      </w:pPr>
-    </w:p>
-    <w:p>
-      <w:pPr>
-        <w:pStyle w:val="ACMRef"/>
-        <w:ind w:firstLine="432"/>
-      </w:pPr>
-    </w:p>
-    <w:p>
-      <w:pPr>
-        <w:pStyle w:val="ACMRef"/>
-        <w:ind w:firstLine="432"/>
-      </w:pPr>
-    </w:p>
-    <w:p>
-      <w:pPr>
-        <w:pStyle w:val="ACMRef"/>
-        <w:ind w:firstLine="432"/>
-      </w:pPr>
-    </w:p>
-    <w:p>
-      <w:pPr>
-        <w:pStyle w:val="ACMRef"/>
-        <w:ind w:firstLine="432"/>
-      </w:pPr>
-    </w:p>
-    <w:p>
-      <w:pPr>
-        <w:pStyle w:val="ACMRef"/>
-        <w:ind w:firstLine="432"/>
-      </w:pPr>
-    </w:p>
-    <w:p>
-      <w:pPr>
-        <w:pStyle w:val="ACMRef"/>
-        <w:ind w:firstLine="432"/>
-      </w:pPr>
-    </w:p>
-    <w:p>
-      <w:pPr>
-        <w:pStyle w:val="ACMRef"/>
-        <w:ind w:firstLine="432"/>
-      </w:pPr>
-    </w:p>
-    <w:p>
-      <w:pPr>
-        <w:pStyle w:val="ACMRef"/>
-        <w:ind w:firstLine="432"/>
-      </w:pPr>
-    </w:p>
-    <w:p>
-      <w:pPr>
-        <w:pStyle w:val="ACMRef"/>
-        <w:ind w:firstLine="432"/>
-      </w:pPr>
-    </w:p>
-    <w:p>
-      <w:pPr>
-        <w:pStyle w:val="ACMRef"/>
-        <w:ind w:firstLine="432"/>
-      </w:pPr>
-    </w:p>
-    <w:p>
-      <w:pPr>
-        <w:pStyle w:val="ACMRef"/>
-        <w:ind w:firstLine="432"/>
-      </w:pPr>
-    </w:p>
-    <w:p>
-      <w:pPr>
-        <w:pStyle w:val="ACMRef"/>
-        <w:ind w:firstLine="432"/>
-      </w:pPr>
-    </w:p>
-    <w:p>
-      <w:pPr>
-        <w:pStyle w:val="ACMRef"/>
-        <w:ind w:firstLine="432"/>
-      </w:pPr>
-    </w:p>
-    <w:p>
-      <w:pPr>
-        <w:pStyle w:val="ACMRef"/>
-        <w:ind w:firstLine="432"/>
-      </w:pPr>
-    </w:p>
-    <w:p>
-      <w:pPr>
-        <w:pStyle w:val="ACMRef"/>
-        <w:ind w:firstLine="432"/>
-      </w:pPr>
-    </w:p>
-    <w:p>
-      <w:pPr>
-        <w:pStyle w:val="ACMRef"/>
-        <w:ind w:firstLine="432"/>
-      </w:pPr>
-    </w:p>
-    <w:p>
-      <w:pPr>
-        <w:pStyle w:val="ACMRef"/>
-        <w:ind w:firstLine="432"/>
-      </w:pPr>
-    </w:p>
-    <w:p>
-      <w:pPr>
-        <w:pStyle w:val="ACMRef"/>
-        <w:ind w:firstLine="432"/>
-      </w:pPr>
-    </w:p>
-    <w:p>
-      <w:pPr>
-        <w:pStyle w:val="ACMRef"/>
-        <w:ind w:firstLine="432"/>
-      </w:pPr>
-    </w:p>
-    <w:p>
-      <w:pPr>
-        <w:pStyle w:val="ACMRef"/>
-        <w:ind w:firstLine="432"/>
-      </w:pPr>
-    </w:p>
-    <w:p>
-      <w:pPr>
-        <w:pStyle w:val="ACMRef"/>
-        <w:ind w:firstLine="432"/>
-      </w:pPr>
-    </w:p>
-    <w:p>
-      <w:pPr>
-        <w:pStyle w:val="ACMRef"/>
-        <w:ind w:firstLine="432"/>
-      </w:pPr>
-    </w:p>
-    <w:p>
-      <w:pPr>
-        <w:pStyle w:val="ACMRef"/>
-        <w:ind w:firstLine="432"/>
-      </w:pPr>
-    </w:p>
-    <w:p>
-      <w:pPr>
-        <w:pStyle w:val="ACMRef"/>
-        <w:ind w:firstLine="432"/>
-      </w:pPr>
-    </w:p>
-    <w:p>
-      <w:pPr>
-        <w:pStyle w:val="ACMRef"/>
-        <w:ind w:firstLine="432"/>
-      </w:pPr>
-    </w:p>
-    <w:p>
-      <w:pPr>
-        <w:pStyle w:val="ACMRef"/>
-        <w:ind w:firstLine="432"/>
-      </w:pPr>
-    </w:p>
-    <w:p>
-      <w:pPr>
-        <w:pStyle w:val="ACMRef"/>
-        <w:ind w:firstLine="432"/>
-      </w:pPr>
-    </w:p>
-    <w:p>
-      <w:pPr>
-        <w:pStyle w:val="ACMRef"/>
-        <w:ind w:firstLine="432"/>
-      </w:pPr>
-    </w:p>
-    <w:p>
-      <w:pPr>
-        <w:pStyle w:val="ACMRef"/>
-        <w:ind w:firstLine="432"/>
-      </w:pPr>
-    </w:p>
-    <w:p>
-      <w:pPr>
-        <w:pStyle w:val="ACMRef"/>
-        <w:ind w:firstLine="432"/>
-      </w:pPr>
-    </w:p>
-    <w:p>
-      <w:pPr>
-        <w:pStyle w:val="ACMRef"/>
-        <w:ind w:firstLine="432"/>
-      </w:pPr>
-    </w:p>
-    <w:p>
-      <w:pPr>
-        <w:pStyle w:val="ACMRef"/>
-        <w:ind w:firstLine="432"/>
-      </w:pPr>
-    </w:p>
-    <w:p>
-      <w:pPr>
-        <w:pStyle w:val="ACMRef"/>
-        <w:ind w:firstLine="432"/>
-      </w:pPr>
-    </w:p>
-    <w:p>
-      <w:pPr>
-        <w:pStyle w:val="ACMRef"/>
-        <w:ind w:firstLine="432"/>
-      </w:pPr>
-    </w:p>
-    <w:p>
-      <w:pPr>
-        <w:pStyle w:val="ACMRef"/>
-        <w:ind w:firstLine="432"/>
-      </w:pPr>
-    </w:p>
-    <w:p>
-      <w:pPr>
-        <w:pStyle w:val="ACMRef"/>
-        <w:ind w:firstLine="432"/>
-      </w:pPr>
-    </w:p>
-    <w:p>
-      <w:pPr>
-        <w:pStyle w:val="ACMRef"/>
-        <w:ind w:firstLine="432"/>
-      </w:pPr>
-    </w:p>
-    <w:p>
-      <w:pPr>
-        <w:pStyle w:val="ACMRef"/>
-        <w:ind w:firstLine="432"/>
-      </w:pPr>
-    </w:p>
-    <w:p>
-      <w:pPr>
-        <w:pStyle w:val="ACMRef"/>
-        <w:ind w:firstLine="432"/>
-      </w:pPr>
-    </w:p>
-    <w:p>
-      <w:pPr>
-        <w:pStyle w:val="ACMRef"/>
-        <w:ind w:firstLine="432"/>
-      </w:pPr>
-    </w:p>
-    <w:p>
-      <w:pPr>
-        <w:pStyle w:val="ACMRef"/>
-        <w:ind w:firstLine="432"/>
-      </w:pPr>
-    </w:p>
-    <w:p>
-      <w:pPr>
-        <w:pStyle w:val="ACMRef"/>
-        <w:ind w:firstLine="432"/>
-      </w:pPr>
-    </w:p>
-    <w:p>
-      <w:pPr>
-        <w:pStyle w:val="ACMRef"/>
-        <w:ind w:firstLine="432"/>
-      </w:pPr>
-    </w:p>
-    <w:p>
-      <w:pPr>
-        <w:pStyle w:val="ACMRef"/>
-        <w:ind w:firstLine="432"/>
-      </w:pPr>
-    </w:p>
-    <w:p>
-      <w:pPr>
-        <w:pStyle w:val="ACMRef"/>
-        <w:ind w:firstLine="432"/>
-      </w:pPr>
-    </w:p>
-    <w:p>
-      <w:pPr>
-        <w:pStyle w:val="ACMRef"/>
-        <w:ind w:firstLine="432"/>
-      </w:pPr>
-    </w:p>
-    <w:p>
-      <w:pPr>
-        <w:pStyle w:val="ACMRef"/>
-        <w:ind w:firstLine="432"/>
-      </w:pPr>
-    </w:p>
-    <w:p>
-      <w:pPr>
-        <w:pStyle w:val="ACMRef"/>
-        <w:ind w:firstLine="432"/>
-      </w:pPr>
-    </w:p>
-    <w:p>
-      <w:pPr>
-        <w:pStyle w:val="ACMRef"/>
-        <w:ind w:firstLine="432"/>
-      </w:pPr>
-    </w:p>
-    <w:p>
-      <w:pPr>
-        <w:pStyle w:val="ACMRef"/>
-        <w:ind w:firstLine="432"/>
-      </w:pPr>
-    </w:p>
-    <w:p>
-      <w:pPr>
-        <w:pStyle w:val="ACMRef"/>
-        <w:ind w:firstLine="432"/>
-      </w:pPr>
-    </w:p>
-    <w:p>
-      <w:pPr>
-        <w:pStyle w:val="ACMRef"/>
-        <w:ind w:firstLine="432"/>
-      </w:pPr>
-    </w:p>
-    <w:p>
-      <w:pPr>
-        <w:pStyle w:val="ACMRef"/>
-        <w:ind w:firstLine="432"/>
-      </w:pPr>
-    </w:p>
-    <w:p>
-      <w:pPr>
-        <w:pStyle w:val="ACMRef"/>
-        <w:ind w:firstLine="432"/>
-      </w:pPr>
-    </w:p>
-    <w:p>
-      <w:pPr>
-        <w:pStyle w:val="ACMRef"/>
-        <w:ind w:firstLine="432"/>
-      </w:pPr>
-    </w:p>
-    <w:p>
-      <w:pPr>
-        <w:pStyle w:val="ACMRef"/>
-        <w:ind w:firstLine="432"/>
-      </w:pPr>
-    </w:p>
-    <w:p>
-      <w:pPr>
-        <w:pStyle w:val="ACMRef"/>
-        <w:ind w:firstLine="432"/>
-      </w:pPr>
-    </w:p>
-    <w:p>
-      <w:pPr>
-        <w:pStyle w:val="ACMRef"/>
-        <w:ind w:firstLine="432"/>
-      </w:pPr>
-    </w:p>
-    <w:p>
-      <w:pPr>
-        <w:pStyle w:val="ACMRef"/>
-        <w:ind w:firstLine="432"/>
-      </w:pPr>
-    </w:p>
-    <w:p>
-      <w:pPr>
-        <w:pStyle w:val="ACMRef"/>
-        <w:ind w:firstLine="432"/>
-      </w:pPr>
-    </w:p>
-    <w:p>
-      <w:pPr>
-        <w:pStyle w:val="ACMRef"/>
-        <w:ind w:firstLine="432"/>
-      </w:pPr>
-    </w:p>
-    <w:p>
-      <w:pPr>
-        <w:pStyle w:val="ACMRef"/>
-        <w:ind w:firstLine="432"/>
-      </w:pPr>
-    </w:p>
-    <w:p>
-      <w:pPr>
-        <w:pStyle w:val="ACMRef"/>
-        <w:ind w:firstLine="432"/>
-      </w:pPr>
-    </w:p>
-    <w:p>
-      <w:pPr>
-        <w:pStyle w:val="ACMRef"/>
-        <w:ind w:firstLine="432"/>
-      </w:pPr>
-    </w:p>
-    <w:p>
-      <w:pPr>
-        <w:pStyle w:val="ACMRef"/>
-        <w:ind w:firstLine="432"/>
-      </w:pPr>
-    </w:p>
-    <w:p>
-      <w:pPr>
-        <w:pStyle w:val="Head1"/>
-        <w:tabs>
-          <w:tab w:val="clear" w:pos="360"/>
-        </w:tabs>
-        <w:ind w:left="432" w:hanging="432"/>
-      </w:pPr>
-      <w:r>
-        <w:t>ethical analysis and conclusion</w:t>
-      </w:r>
-      <w:r>
-        <w:t>:</w:t>
-      </w:r>
-    </w:p>
-    <w:p>
-      <w:pPr>
-        <w:pStyle w:val="ACMRef"/>
-        <w:ind w:firstLine="432"/>
-      </w:pPr>
-      <w:r>
-        <w:t xml:space="preserve">Present your analysis of the events and a formal argument to support or refute the ethical question at the heart of the issue. Identify why the central question concerning these events is relevant (in particular) to the discussion </w:t>
-      </w:r>
-      <w:proofErr w:type="gramStart"/>
-      <w:r>
-        <w:t>in</w:t>
-      </w:r>
-      <w:proofErr w:type="gramEnd"/>
-      <w:r>
-        <w:t xml:space="preserve"> this course, and (in general) to the larger society.</w:t>
-      </w:r>
-    </w:p>
-    <w:p>
-      <w:pPr>
-        <w:pStyle w:val="ACMRef"/>
-      </w:pPr>
-      <w:hyperlink r:id="rId19" w:history="1">
-        <w:r>
-          <w:rPr>
-            <w:rStyle w:val="Hyperlink"/>
-          </w:rPr>
-          <w:t>https://rm.coe.int/pegasus-spyware-report-en/1680a6f5d8</w:t>
-        </w:r>
-      </w:hyperlink>
-    </w:p>
-    <w:p>
-      <w:pPr>
-        <w:pStyle w:val="ACMRef"/>
-      </w:pPr>
-      <w:hyperlink r:id="rId20" w:history="1">
+      <w:hyperlink r:id="rId27" w:history="1">
         <w:r>
           <w:rPr>
             <w:rStyle w:val="Hyperlink"/>
@@ -1472,7 +2009,7 @@
       <w:pPr>
         <w:pStyle w:val="ACMRef"/>
       </w:pPr>
-      <w:hyperlink r:id="rId21" w:history="1">
+      <w:hyperlink r:id="rId28" w:history="1">
         <w:r>
           <w:rPr>
             <w:rStyle w:val="Hyperlink"/>
@@ -1819,10 +2356,7 @@
         <w:ind w:left="432" w:hanging="432"/>
       </w:pPr>
       <w:r>
-        <w:t>beyond the superficial</w:t>
-      </w:r>
-      <w:r>
-        <w:t>:</w:t>
+        <w:t>beyond the superficial:</w:t>
       </w:r>
     </w:p>
     <w:p>
@@ -1874,9 +2408,15 @@
         <w:rPr>
           <w:lang w:eastAsia="en-US"/>
         </w:rPr>
-        <w:t>DigiPen?</w:t>
+        <w:t>DigiPen</w:t>
       </w:r>
       <w:proofErr w:type="spellEnd"/>
+      <w:r>
+        <w:rPr>
+          <w:lang w:eastAsia="en-US"/>
+        </w:rPr>
+        <w:t>?</w:t>
+      </w:r>
     </w:p>
     <w:p>
       <w:pPr>
@@ -2257,7 +2797,7 @@
       <w:r>
         <w:t xml:space="preserve">Sam Anzaroot and Andrew McCallum. 2013. UMass Citation Field Extraction Dataset. Retrieved May 27, 2019 from </w:t>
       </w:r>
-      <w:hyperlink r:id="rId22" w:history="1">
+      <w:hyperlink r:id="rId29" w:history="1">
         <w:r>
           <w:rPr>
             <w:rStyle w:val="Hyperlink"/>
@@ -2339,7 +2879,7 @@
       <w:r>
         <w:t xml:space="preserve">David Harel. 1979. First-Order Dynamic Logic. Lecture Notes in Computer Science, Vol. 68. Springer-Verlag, New York, NY.  </w:t>
       </w:r>
-      <w:hyperlink r:id="rId23" w:history="1">
+      <w:hyperlink r:id="rId30" w:history="1">
         <w:r>
           <w:rPr>
             <w:rStyle w:val="Hyperlink"/>
@@ -2384,7 +2924,7 @@
       <w:r>
         <w:t xml:space="preserve">to computer document formatting. In Proceedings of the 7th Annual Symposium on Principles of Programming Languages. ACM, New York, 24–31. </w:t>
       </w:r>
-      <w:hyperlink r:id="rId24" w:history="1">
+      <w:hyperlink r:id="rId31" w:history="1">
         <w:r>
           <w:t>https://doi.org/10.1145/567446.567449</w:t>
         </w:r>
@@ -2416,7 +2956,7 @@
       <w:r>
         <w:t xml:space="preserve">TUG 2017. Institutional members of the LaTeX Users Group.  Retrieved May 27, 2017 from </w:t>
       </w:r>
-      <w:hyperlink r:id="rId25" w:history="1">
+      <w:hyperlink r:id="rId32" w:history="1">
         <w:r>
           <w:rPr>
             <w:rStyle w:val="Hyperlink"/>
@@ -2507,7 +3047,6 @@
         <w:ind w:left="480" w:hanging="240"/>
       </w:pPr>
       <w:r>
-        <w:lastRenderedPageBreak/>
         <w:t>Do not work on files that are saved in a cloud directory. To avoid problems such as MS Word crashing, please only work on files that are saved locally on your machine.</w:t>
       </w:r>
     </w:p>
@@ -2523,7 +3062,7 @@
       <w:r>
         <w:t xml:space="preserve">Equations should be created with the built-in Microsoft® Equation Editor included with your version of Word. (Please check the compatibility at </w:t>
       </w:r>
-      <w:hyperlink r:id="rId26" w:history="1">
+      <w:hyperlink r:id="rId33" w:history="1">
         <w:r>
           <w:rPr>
             <w:rStyle w:val="Hyperlink"/>
@@ -2771,8 +3310,8 @@
       </w:r>
     </w:p>
     <w:sectPr>
-      <w:footerReference w:type="default" r:id="rId27"/>
-      <w:footerReference w:type="first" r:id="rId28"/>
+      <w:footerReference w:type="default" r:id="rId34"/>
+      <w:footerReference w:type="first" r:id="rId35"/>
       <w:pgSz w:w="12240" w:h="15840"/>
       <w:pgMar w:top="1760" w:right="2040" w:bottom="2840" w:left="1440" w:header="706" w:footer="706" w:gutter="0"/>
       <w:cols w:space="708"/>
@@ -3357,7 +3896,7 @@
         <w:rFonts w:ascii="Linux Libertine O" w:eastAsia="Times New Roman" w:hAnsi="Linux Libertine O" w:cs="Linux Libertine O" w:hint="default"/>
       </w:rPr>
     </w:lvl>
-    <w:lvl w:ilvl="1" w:tplc="04090003" w:tentative="1">
+    <w:lvl w:ilvl="1" w:tplc="04090003">
       <w:start w:val="1"/>
       <w:numFmt w:val="bullet"/>
       <w:lvlText w:val="o"/>
@@ -3369,7 +3908,7 @@
         <w:rFonts w:ascii="Courier New" w:hAnsi="Courier New" w:cs="Courier New" w:hint="default"/>
       </w:rPr>
     </w:lvl>
-    <w:lvl w:ilvl="2" w:tplc="04090005" w:tentative="1">
+    <w:lvl w:ilvl="2" w:tplc="04090005">
       <w:start w:val="1"/>
       <w:numFmt w:val="bullet"/>
       <w:lvlText w:val=""/>
@@ -5656,6 +6195,18 @@
       <w:shd w:val="clear" w:color="auto" w:fill="E1DFDD"/>
     </w:rPr>
   </w:style>
+  <w:style w:type="character" w:styleId="FollowedHyperlink">
+    <w:name w:val="FollowedHyperlink"/>
+    <w:basedOn w:val="DefaultParagraphFont"/>
+    <w:uiPriority w:val="99"/>
+    <w:semiHidden/>
+    <w:unhideWhenUsed/>
+    <w:rsid w:val="00AC5C55"/>
+    <w:rPr>
+      <w:color w:val="954F72" w:themeColor="followedHyperlink"/>
+      <w:u w:val="single"/>
+    </w:rPr>
+  </w:style>
 </w:styles>
 </file>
 

</xml_diff>